<commit_message>
Final article It is everithing what i can do, I hope that is last commit and we will succesfull finish this session :)
</commit_message>
<xml_diff>
--- a/doc/Private Cloud.docx
+++ b/doc/Private Cloud.docx
@@ -146,6 +146,7 @@
           <w:bCs/>
           <w:sz w:val="18"/>
           <w:szCs w:val="18"/>
+          <w:lang w:val="ru-RU"/>
         </w:rPr>
       </w:pPr>
       <w:r>
@@ -398,7 +399,6 @@
           <w:bCs/>
           <w:sz w:val="18"/>
           <w:szCs w:val="18"/>
-          <w:lang w:val="ru-RU"/>
         </w:rPr>
         <w:t>.</w:t>
       </w:r>
@@ -408,7 +408,6 @@
           <w:bCs/>
           <w:sz w:val="18"/>
           <w:szCs w:val="18"/>
-          <w:lang w:val="ru-RU"/>
         </w:rPr>
         <w:t xml:space="preserve"> </w:t>
       </w:r>
@@ -1061,7 +1060,7 @@
           <w:lang w:val="ru-RU"/>
         </w:rPr>
         <w:pict>
-          <v:group id="_x0000_s1069" editas="canvas" style="width:418.75pt;height:138.5pt;mso-position-horizontal-relative:char;mso-position-vertical-relative:line" coordorigin="1843,2591" coordsize="8375,2770">
+          <v:group id="_x0000_s1069" editas="canvas" style="width:431.75pt;height:138.5pt;mso-position-horizontal-relative:char;mso-position-vertical-relative:line" coordorigin="1843,2591" coordsize="8635,2770">
             <o:lock v:ext="edit" aspectratio="t"/>
             <v:shapetype id="_x0000_t75" coordsize="21600,21600" o:spt="75" o:preferrelative="t" path="m@4@5l@4@11@9@11@9@5xe" filled="f" stroked="f">
               <v:stroke joinstyle="miter"/>
@@ -1082,13 +1081,13 @@
               <v:path o:extrusionok="f" gradientshapeok="t" o:connecttype="rect"/>
               <o:lock v:ext="edit" aspectratio="t"/>
             </v:shapetype>
-            <v:shape id="_x0000_s1068" type="#_x0000_t75" style="position:absolute;left:1843;top:2591;width:8375;height:2770" o:preferrelative="f">
+            <v:shape id="_x0000_s1068" type="#_x0000_t75" style="position:absolute;left:1843;top:2591;width:8635;height:2770" o:preferrelative="f">
               <v:fill o:detectmouseclick="t"/>
               <v:path o:extrusionok="t" o:connecttype="none"/>
               <o:lock v:ext="edit" text="t"/>
             </v:shape>
-            <v:group id="_x0000_s1309" style="position:absolute;left:2123;top:3000;width:7800;height:2247" coordorigin="2123,3000" coordsize="7800,2247">
-              <v:roundrect id="_x0000_s1078" style="position:absolute;left:2123;top:3000;width:3420;height:1761" arcsize="10923f" o:regroupid="2">
+            <v:group id="_x0000_s1321" style="position:absolute;left:2123;top:3000;width:8095;height:2247" coordorigin="2123,3000" coordsize="8095,2247">
+              <v:roundrect id="_x0000_s1078" style="position:absolute;left:2123;top:3000;width:3420;height:1761" arcsize="10923f" o:regroupid="6">
                 <v:textbox>
                   <w:txbxContent>
                     <w:p/>
@@ -1123,7 +1122,7 @@
                   </w:txbxContent>
                 </v:textbox>
               </v:roundrect>
-              <v:roundrect id="_x0000_s1092" style="position:absolute;left:6263;top:3000;width:3660;height:1761" arcsize="10923f" o:regroupid="2">
+              <v:roundrect id="_x0000_s1092" style="position:absolute;left:5745;top:3000;width:3038;height:1761" arcsize="10923f" o:regroupid="6">
                 <v:textbox>
                   <w:txbxContent>
                     <w:p/>
@@ -1132,6 +1131,7 @@
                     <w:p/>
                     <w:p>
                       <w:pPr>
+                        <w:ind w:right="-114"/>
                         <w:rPr>
                           <w:rFonts w:ascii="Times New Roman" w:hAnsi="Times New Roman" w:cs="Times New Roman"/>
                           <w:b/>
@@ -1144,21 +1144,13 @@
                           <w:b/>
                           <w:lang w:val="ru-RU"/>
                         </w:rPr>
-                        <w:t xml:space="preserve">        </w:t>
-                      </w:r>
-                      <w:r>
-                        <w:rPr>
-                          <w:rFonts w:ascii="Times New Roman" w:hAnsi="Times New Roman" w:cs="Times New Roman"/>
-                          <w:b/>
-                          <w:lang w:val="ru-RU"/>
-                        </w:rPr>
                         <w:t>Периметр  безопасности</w:t>
                       </w:r>
                     </w:p>
                   </w:txbxContent>
                 </v:textbox>
               </v:roundrect>
-              <v:rect id="_x0000_s1073" style="position:absolute;left:2306;top:3616;width:1076;height:375" o:regroupid="2" strokecolor="white [3212]">
+              <v:rect id="_x0000_s1073" style="position:absolute;left:2306;top:3616;width:1076;height:375" o:regroupid="6" strokecolor="white [3212]">
                 <v:textbox>
                   <w:txbxContent>
                     <w:p>
@@ -1178,7 +1170,7 @@
                   </w:txbxContent>
                 </v:textbox>
               </v:rect>
-              <v:rect id="_x0000_s1070" style="position:absolute;left:2307;top:3270;width:1075;height:370" o:regroupid="2">
+              <v:rect id="_x0000_s1070" style="position:absolute;left:2307;top:3270;width:1075;height:370" o:regroupid="6">
                 <v:textbox>
                   <w:txbxContent>
                     <w:p>
@@ -1199,7 +1191,7 @@
                   </w:txbxContent>
                 </v:textbox>
               </v:rect>
-              <v:rect id="_x0000_s1072" style="position:absolute;left:2307;top:3911;width:1075;height:410" o:regroupid="2">
+              <v:rect id="_x0000_s1072" style="position:absolute;left:2307;top:3911;width:1075;height:410" o:regroupid="6">
                 <v:textbox>
                   <w:txbxContent>
                     <w:p>
@@ -1220,7 +1212,7 @@
                   </w:txbxContent>
                 </v:textbox>
               </v:rect>
-              <v:oval id="_x0000_s1077" style="position:absolute;left:3943;top:3451;width:1465;height:540" o:regroupid="2">
+              <v:oval id="_x0000_s1077" style="position:absolute;left:3943;top:3451;width:1465;height:540" o:regroupid="6">
                 <v:textbox>
                   <w:txbxContent>
                     <w:p>
@@ -1245,13 +1237,13 @@
                 <v:path arrowok="t" fillok="f" o:connecttype="none"/>
                 <o:lock v:ext="edit" shapetype="t"/>
               </v:shapetype>
-              <v:shape id="_x0000_s1079" type="#_x0000_t32" style="position:absolute;left:3382;top:3455;width:776;height:75" o:connectortype="straight" o:regroupid="2">
+              <v:shape id="_x0000_s1079" type="#_x0000_t32" style="position:absolute;left:3382;top:3455;width:776;height:75" o:connectortype="straight" o:regroupid="6">
                 <v:stroke startarrow="block" endarrow="block"/>
               </v:shape>
-              <v:shape id="_x0000_s1081" type="#_x0000_t32" style="position:absolute;left:3382;top:3912;width:776;height:204;flip:y" o:connectortype="straight" o:regroupid="2">
+              <v:shape id="_x0000_s1081" type="#_x0000_t32" style="position:absolute;left:3382;top:3912;width:776;height:204;flip:y" o:connectortype="straight" o:regroupid="6">
                 <v:stroke startarrow="block" endarrow="block"/>
               </v:shape>
-              <v:rect id="_x0000_s1091" style="position:absolute;left:6347;top:3601;width:1232;height:345" o:regroupid="2" strokecolor="white [3212]">
+              <v:rect id="_x0000_s1091" style="position:absolute;left:6347;top:3601;width:1232;height:345" o:regroupid="6" strokecolor="white [3212]">
                 <v:textbox>
                   <w:txbxContent>
                     <w:p>
@@ -1271,7 +1263,7 @@
                   </w:txbxContent>
                 </v:textbox>
               </v:rect>
-              <v:rect id="_x0000_s1093" style="position:absolute;left:6415;top:3270;width:1119;height:370" o:regroupid="2">
+              <v:rect id="_x0000_s1093" style="position:absolute;left:6415;top:3270;width:1119;height:370" o:regroupid="6">
                 <v:textbox>
                   <w:txbxContent>
                     <w:p>
@@ -1292,7 +1284,7 @@
                   </w:txbxContent>
                 </v:textbox>
               </v:rect>
-              <v:rect id="_x0000_s1094" style="position:absolute;left:6415;top:3931;width:1119;height:410" o:regroupid="2">
+              <v:rect id="_x0000_s1094" style="position:absolute;left:6415;top:3931;width:1119;height:410" o:regroupid="6">
                 <v:textbox>
                   <w:txbxContent>
                     <w:p>
@@ -1313,7 +1305,7 @@
                   </w:txbxContent>
                 </v:textbox>
               </v:rect>
-              <v:oval id="_x0000_s1095" style="position:absolute;left:8201;top:3473;width:1358;height:518" o:regroupid="2">
+              <v:oval id="_x0000_s1095" style="position:absolute;left:8860;top:3538;width:1358;height:518" o:regroupid="6">
                 <v:textbox>
                   <w:txbxContent>
                     <w:p>
@@ -1334,13 +1326,13 @@
                   </w:txbxContent>
                 </v:textbox>
               </v:oval>
-              <v:shape id="_x0000_s1096" type="#_x0000_t32" style="position:absolute;left:7534;top:3455;width:866;height:94" o:connectortype="straight" o:regroupid="2">
+              <v:shape id="_x0000_s1096" type="#_x0000_t32" style="position:absolute;left:7534;top:3455;width:1525;height:159" o:connectortype="straight" o:regroupid="6">
                 <v:stroke startarrow="block" endarrow="block"/>
               </v:shape>
-              <v:shape id="_x0000_s1097" type="#_x0000_t32" style="position:absolute;left:7534;top:3915;width:866;height:221;flip:y" o:connectortype="straight" o:regroupid="2">
+              <v:shape id="_x0000_s1097" type="#_x0000_t32" style="position:absolute;left:7534;top:3980;width:1525;height:156;flip:y" o:connectortype="straight" o:regroupid="6">
                 <v:stroke startarrow="block" endarrow="block"/>
               </v:shape>
-              <v:rect id="_x0000_s1099" style="position:absolute;left:3504;top:4851;width:439;height:396" strokecolor="white [3212]">
+              <v:rect id="_x0000_s1099" style="position:absolute;left:3504;top:4851;width:439;height:396" o:regroupid="6" strokecolor="white [3212]">
                 <v:textbox>
                   <w:txbxContent>
                     <w:p>
@@ -1361,7 +1353,7 @@
                   </w:txbxContent>
                 </v:textbox>
               </v:rect>
-              <v:rect id="_x0000_s1100" style="position:absolute;left:7916;top:4851;width:484;height:396" strokecolor="white [3212]">
+              <v:rect id="_x0000_s1100" style="position:absolute;left:7916;top:4851;width:484;height:396" o:regroupid="6" strokecolor="white [3212]">
                 <v:textbox>
                   <w:txbxContent>
                     <w:p>
@@ -1696,6 +1688,7 @@
           <w:rFonts w:ascii="Times New Roman" w:hAnsi="Times New Roman" w:cs="Times New Roman"/>
           <w:sz w:val="18"/>
           <w:szCs w:val="18"/>
+          <w:lang w:val="ru-RU"/>
         </w:rPr>
       </w:pPr>
       <w:r>
@@ -1909,12 +1902,12 @@
           <w:lang w:val="ru-RU" w:eastAsia="ru-RU"/>
         </w:rPr>
         <w:pict>
-          <v:group id="Полотно 1" o:spid="_x0000_s1264" editas="canvas" style="width:533.55pt;height:291.05pt;mso-position-horizontal-relative:char;mso-position-vertical-relative:line" coordorigin="1134,1708" coordsize="10671,5821" o:gfxdata="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">
-            <v:shape id="_x0000_s1265" type="#_x0000_t75" style="position:absolute;left:1134;top:1708;width:10671;height:5821;visibility:visible">
+          <v:group id="Полотно 1" o:spid="_x0000_s1264" editas="canvas" style="width:533.55pt;height:309.8pt;mso-position-horizontal-relative:char;mso-position-vertical-relative:line" coordorigin="1134,1708" coordsize="10671,6196" o:gfxdata="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">
+            <v:shape id="_x0000_s1265" type="#_x0000_t75" style="position:absolute;left:1134;top:1708;width:10671;height:6196;visibility:visible">
               <v:fill o:detectmouseclick="t"/>
               <v:path o:connecttype="none"/>
             </v:shape>
-            <v:rect id="_x0000_s1266" style="position:absolute;left:5239;top:1708;width:438;height:480" fillcolor="white [3212]" stroked="f">
+            <v:rect id="_x0000_s1266" style="position:absolute;left:5239;top:1783;width:438;height:480" fillcolor="white [3212]" stroked="f">
               <v:textbox>
                 <w:txbxContent>
                   <w:p>
@@ -1962,11 +1955,11 @@
                 </w:txbxContent>
               </v:textbox>
             </v:rect>
-            <v:group id="_x0000_s1313" style="position:absolute;left:1464;top:2333;width:8263;height:5113" coordorigin="1464,2333" coordsize="8263,5113">
-              <v:shape id="_x0000_s1305" type="#_x0000_t32" style="position:absolute;left:2385;top:7184;width:1575;height:15" o:connectortype="straight" o:regroupid="3">
+            <v:group id="_x0000_s1325" style="position:absolute;left:1453;top:2188;width:8364;height:5618" coordorigin="1453,2188" coordsize="8364,5618">
+              <v:shape id="_x0000_s1305" type="#_x0000_t32" style="position:absolute;left:2385;top:7544;width:1575;height:15" o:connectortype="straight" o:regroupid="7">
                 <v:stroke endarrow="block"/>
               </v:shape>
-              <v:rect id="_x0000_s1306" style="position:absolute;left:2847;top:6966;width:438;height:480" o:regroupid="3" stroked="f">
+              <v:rect id="_x0000_s1306" style="position:absolute;left:2847;top:7326;width:438;height:480" o:regroupid="7" stroked="f">
                 <v:textbox>
                   <w:txbxContent>
                     <w:p>
@@ -1989,7 +1982,7 @@
                   </w:txbxContent>
                 </v:textbox>
               </v:rect>
-              <v:rect id="_x0000_s1307" style="position:absolute;left:4058;top:6981;width:3971;height:420" o:regroupid="3" stroked="f">
+              <v:rect id="_x0000_s1307" style="position:absolute;left:4218;top:7326;width:3971;height:420" o:regroupid="7" stroked="f">
                 <v:textbox>
                   <w:txbxContent>
                     <w:p>
@@ -2029,508 +2022,639 @@
                   </w:txbxContent>
                 </v:textbox>
               </v:rect>
-              <v:group id="_x0000_s1312" style="position:absolute;left:1464;top:2519;width:8084;height:4462" coordorigin="1464,2519" coordsize="8084,4462">
-                <v:rect id="_x0000_s1299" style="position:absolute;left:5387;top:6501;width:438;height:480" o:regroupid="3" stroked="f">
-                  <v:textbox>
-                    <w:txbxContent>
-                      <w:p>
-                        <w:pPr>
-                          <w:rPr>
-                            <w:rFonts w:ascii="Times New Roman" w:hAnsi="Times New Roman" w:cs="Times New Roman"/>
-                          </w:rPr>
-                        </w:pPr>
-                        <w:r>
-                          <w:rPr>
-                            <w:rFonts w:ascii="Times New Roman" w:hAnsi="Times New Roman" w:cs="Times New Roman"/>
-                          </w:rPr>
-                          <w:t>N</w:t>
-                        </w:r>
-                      </w:p>
-                    </w:txbxContent>
-                  </v:textbox>
-                </v:rect>
-                <v:shapetype id="_x0000_t36" coordsize="21600,21600" o:spt="36" o:oned="t" adj="10800,10800,10800" path="m,l@0,0@0@1@2@1@2,21600,21600,21600e" filled="f">
-                  <v:stroke joinstyle="miter"/>
-                  <v:formulas>
-                    <v:f eqn="val #0"/>
-                    <v:f eqn="val #1"/>
-                    <v:f eqn="val #2"/>
-                    <v:f eqn="prod #1 1 2"/>
-                    <v:f eqn="mid #0 #2"/>
-                    <v:f eqn="mid #1 height"/>
-                  </v:formulas>
-                  <v:path arrowok="t" fillok="f" o:connecttype="none"/>
-                  <v:handles>
-                    <v:h position="#0,@3"/>
-                    <v:h position="@4,#1"/>
-                    <v:h position="#2,@5"/>
-                  </v:handles>
-                  <o:lock v:ext="edit" shapetype="t"/>
-                </v:shapetype>
-                <v:shape id="_x0000_s1295" type="#_x0000_t36" style="position:absolute;left:1627;top:3040;width:7921;height:696;flip:x y" o:connectortype="elbow" o:regroupid="4" adj="-982,57258,22582">
-                  <v:stroke endarrow="block"/>
-                </v:shape>
-                <v:shape id="_x0000_s1296" type="#_x0000_t36" style="position:absolute;left:1627;top:3657;width:7921;height:79;flip:x y" o:connectortype="elbow" o:regroupid="4" adj="-982,499807,22582">
-                  <v:stroke endarrow="block"/>
-                </v:shape>
-                <v:shape id="_x0000_s1297" type="#_x0000_t36" style="position:absolute;left:2113;top:4816;width:7064;height:849;flip:x" o:connectortype="elbow" o:regroupid="5" adj="-2199,48084,24171">
-                  <v:stroke endarrow="block"/>
-                </v:shape>
-                <v:shape id="_x0000_s1298" type="#_x0000_t36" style="position:absolute;left:2128;top:4816;width:7049;height:197;flip:x" o:connectortype="elbow" o:regroupid="5" adj="-2250,205474,24262">
-                  <v:stroke endarrow="block"/>
-                </v:shape>
-                <v:rect id="Прямоугольник 2" o:spid="_x0000_s1275" style="position:absolute;left:1951;top:4033;width:1382;height:351;visibility:visible;v-text-anchor:middle" o:regroupid="5" o:gfxdata="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" fillcolor="white [3201]" strokecolor="white [3212]" strokeweight=".25pt">
-                  <v:textbox>
-                    <w:txbxContent>
-                      <w:p>
-                        <w:pPr>
-                          <w:jc w:val="center"/>
-                          <w:rPr>
-                            <w:rFonts w:ascii="Times New Roman" w:hAnsi="Times New Roman" w:cs="Times New Roman"/>
-                          </w:rPr>
-                        </w:pPr>
-                        <w:r>
-                          <w:rPr>
-                            <w:rFonts w:ascii="Times New Roman" w:hAnsi="Times New Roman" w:cs="Times New Roman"/>
-                          </w:rPr>
-                          <w:t>***</w:t>
-                        </w:r>
-                      </w:p>
-                    </w:txbxContent>
-                  </v:textbox>
-                </v:rect>
-                <v:rect id="_x0000_s1268" style="position:absolute;left:1464;top:2519;width:2530;height:1514" o:regroupid="5" filled="f">
-                  <v:textbox style="mso-next-textbox:#_x0000_s1268">
-                    <w:txbxContent>
-                      <w:p>
-                        <w:pPr>
-                          <w:rPr>
-                            <w:rFonts w:ascii="Times New Roman" w:hAnsi="Times New Roman" w:cs="Times New Roman"/>
-                          </w:rPr>
-                        </w:pPr>
-                        <w:r>
-                          <w:rPr>
-                            <w:rFonts w:ascii="Times New Roman" w:hAnsi="Times New Roman" w:cs="Times New Roman"/>
-                          </w:rPr>
-                          <w:t>Группа клиентов</w:t>
-                        </w:r>
-                      </w:p>
-                    </w:txbxContent>
-                  </v:textbox>
-                </v:rect>
-                <v:rect id="_x0000_s1269" style="position:absolute;left:1464;top:4318;width:2530;height:1663" o:regroupid="5" filled="f">
-                  <v:textbox style="mso-next-textbox:#_x0000_s1269">
-                    <w:txbxContent>
-                      <w:p>
-                        <w:pPr>
-                          <w:rPr>
-                            <w:rFonts w:ascii="Times New Roman" w:hAnsi="Times New Roman" w:cs="Times New Roman"/>
-                          </w:rPr>
-                        </w:pPr>
-                        <w:r>
-                          <w:rPr>
-                            <w:rFonts w:ascii="Times New Roman" w:hAnsi="Times New Roman" w:cs="Times New Roman"/>
-                          </w:rPr>
-                          <w:t>Группа клиентов</w:t>
-                        </w:r>
-                      </w:p>
-                    </w:txbxContent>
-                  </v:textbox>
-                </v:rect>
-                <v:rect id="Прямоугольник 2" o:spid="_x0000_s1270" style="position:absolute;left:4508;top:3362;width:879;height:2970;visibility:visible;v-text-anchor:middle" o:regroupid="5" o:gfxdata="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" fillcolor="white [3201]" strokecolor="black [3213]" strokeweight=".25pt">
-                  <v:textbox style="layout-flow:vertical;mso-layout-flow-alt:bottom-to-top;mso-next-textbox:#Прямоугольник 2">
-                    <w:txbxContent>
-                      <w:p>
-                        <w:pPr>
-                          <w:jc w:val="center"/>
-                          <w:rPr>
-                            <w:rFonts w:ascii="Times New Roman" w:hAnsi="Times New Roman" w:cs="Times New Roman"/>
-                          </w:rPr>
-                        </w:pPr>
-                        <w:r>
-                          <w:rPr>
-                            <w:rFonts w:ascii="Times New Roman" w:hAnsi="Times New Roman" w:cs="Times New Roman"/>
-                          </w:rPr>
-                          <w:t>Входная очередь</w:t>
-                        </w:r>
-                      </w:p>
-                    </w:txbxContent>
-                  </v:textbox>
-                </v:rect>
-                <v:rect id="Прямоугольник 24" o:spid="_x0000_s1271" style="position:absolute;left:8432;top:3332;width:745;height:2968;visibility:visible;v-text-anchor:middle" o:regroupid="5" o:gfxdata="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" fillcolor="white [3201]" strokecolor="black [3213]" strokeweight=".25pt">
-                  <v:textbox style="layout-flow:vertical;mso-layout-flow-alt:bottom-to-top;mso-next-textbox:#Прямоугольник 24">
-                    <w:txbxContent>
-                      <w:p>
-                        <w:pPr>
-                          <w:pStyle w:val="a7"/>
-                          <w:spacing w:before="0" w:beforeAutospacing="0" w:after="200" w:afterAutospacing="0" w:line="276" w:lineRule="auto"/>
-                          <w:jc w:val="center"/>
-                        </w:pPr>
-                        <w:r>
-                          <w:rPr>
-                            <w:rFonts w:eastAsia="Calibri"/>
-                          </w:rPr>
-                          <w:t>Выходная очередь</w:t>
-                        </w:r>
-                      </w:p>
-                    </w:txbxContent>
-                  </v:textbox>
-                </v:rect>
-                <v:rect id="Прямоугольник 2" o:spid="_x0000_s1273" style="position:absolute;left:2206;top:2850;width:1127;height:377;visibility:visible;v-text-anchor:middle" o:regroupid="5" o:gfxdata="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" fillcolor="white [3201]" strokecolor="black [3213]" strokeweight=".25pt">
-                  <v:textbox>
-                    <w:txbxContent>
-                      <w:p>
-                        <w:pPr>
-                          <w:jc w:val="center"/>
-                          <w:rPr>
-                            <w:rFonts w:ascii="Times New Roman" w:hAnsi="Times New Roman" w:cs="Times New Roman"/>
-                          </w:rPr>
-                        </w:pPr>
-                        <w:r>
-                          <w:rPr>
-                            <w:rFonts w:ascii="Times New Roman" w:hAnsi="Times New Roman" w:cs="Times New Roman"/>
-                          </w:rPr>
-                          <w:t>Клиент</w:t>
-                        </w:r>
-                      </w:p>
-                    </w:txbxContent>
-                  </v:textbox>
-                </v:rect>
-                <v:rect id="Прямоугольник 2" o:spid="_x0000_s1274" style="position:absolute;left:2128;top:4827;width:1205;height:372;visibility:visible;v-text-anchor:middle" o:regroupid="5" o:gfxdata="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" fillcolor="white [3201]" strokecolor="black [3213]" strokeweight=".25pt">
-                  <v:textbox>
-                    <w:txbxContent>
-                      <w:p>
-                        <w:pPr>
-                          <w:jc w:val="center"/>
-                          <w:rPr>
-                            <w:rFonts w:ascii="Times New Roman" w:hAnsi="Times New Roman" w:cs="Times New Roman"/>
-                          </w:rPr>
-                        </w:pPr>
-                        <w:r>
-                          <w:rPr>
-                            <w:rFonts w:ascii="Times New Roman" w:hAnsi="Times New Roman" w:cs="Times New Roman"/>
-                          </w:rPr>
-                          <w:t>Клиент</w:t>
-                        </w:r>
-                      </w:p>
-                    </w:txbxContent>
-                  </v:textbox>
-                </v:rect>
-                <v:shape id="_x0000_s1276" type="#_x0000_t32" style="position:absolute;left:3888;top:3055;width:506;height:663" o:connectortype="straight" o:regroupid="5">
-                  <v:stroke endarrow="block"/>
-                </v:shape>
-                <v:rect id="_x0000_s1277" style="position:absolute;left:4394;top:3282;width:624;height:872" o:regroupid="5" filled="f">
-                  <v:stroke dashstyle="longDash"/>
-                  <v:textbox style="mso-next-textbox:#_x0000_s1277">
-                    <w:txbxContent>
-                      <w:p>
-                        <w:pPr>
-                          <w:ind w:right="-252"/>
-                          <w:rPr>
-                            <w:rFonts w:ascii="Times New Roman" w:hAnsi="Times New Roman" w:cs="Times New Roman"/>
-                          </w:rPr>
-                        </w:pPr>
-                        <w:r>
-                          <w:rPr>
-                            <w:rFonts w:ascii="Times New Roman" w:hAnsi="Times New Roman" w:cs="Times New Roman"/>
-                          </w:rPr>
-                          <w:t>SSA</w:t>
-                        </w:r>
-                      </w:p>
-                    </w:txbxContent>
-                  </v:textbox>
-                </v:rect>
-                <v:shape id="_x0000_s1278" type="#_x0000_t32" style="position:absolute;left:3333;top:4847;width:1175;height:818;flip:y" o:connectortype="straight" o:regroupid="5">
-                  <v:stroke endarrow="block"/>
-                </v:shape>
-                <v:rect id="Прямоугольник 2" o:spid="_x0000_s1279" style="position:absolute;left:6529;top:3353;width:1671;height:830;visibility:visible;v-text-anchor:middle" o:regroupid="5" o:gfxdata="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" fillcolor="white [3201]" strokecolor="black [3213]" strokeweight=".25pt">
-                  <v:textbox>
-                    <w:txbxContent>
-                      <w:p>
-                        <w:pPr>
-                          <w:ind w:left="-142" w:right="-180"/>
-                          <w:jc w:val="center"/>
-                          <w:rPr>
-                            <w:rFonts w:ascii="Times New Roman" w:hAnsi="Times New Roman" w:cs="Times New Roman"/>
-                          </w:rPr>
-                        </w:pPr>
-                        <w:r>
-                          <w:rPr>
-                            <w:rFonts w:ascii="Times New Roman" w:hAnsi="Times New Roman" w:cs="Times New Roman"/>
-                          </w:rPr>
-                          <w:t>Канал обслуживания</w:t>
-                        </w:r>
-                      </w:p>
-                    </w:txbxContent>
-                  </v:textbox>
-                </v:rect>
-                <v:rect id="Прямоугольник 2" o:spid="_x0000_s1280" style="position:absolute;left:5548;top:3368;width:744;height:2970;visibility:visible;v-text-anchor:middle" o:regroupid="5" o:gfxdata="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" fillcolor="white [3201]" strokecolor="black [3213]" strokeweight=".25pt">
-                  <v:textbox style="layout-flow:vertical;mso-layout-flow-alt:bottom-to-top">
-                    <w:txbxContent>
-                      <w:p>
-                        <w:pPr>
-                          <w:jc w:val="center"/>
-                          <w:rPr>
-                            <w:rFonts w:ascii="Times New Roman" w:hAnsi="Times New Roman" w:cs="Times New Roman"/>
-                          </w:rPr>
-                        </w:pPr>
-                        <w:r>
-                          <w:rPr>
-                            <w:rFonts w:ascii="Times New Roman" w:hAnsi="Times New Roman" w:cs="Times New Roman"/>
-                          </w:rPr>
-                          <w:t>Планировщик</w:t>
-                        </w:r>
-                      </w:p>
-                    </w:txbxContent>
-                  </v:textbox>
-                </v:rect>
-                <v:rect id="Прямоугольник 2" o:spid="_x0000_s1281" style="position:absolute;left:6529;top:5506;width:1671;height:830;visibility:visible;v-text-anchor:middle" o:regroupid="5" o:gfxdata="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" fillcolor="white [3201]" strokecolor="black [3213]" strokeweight=".25pt">
-                  <v:textbox>
-                    <w:txbxContent>
-                      <w:p>
-                        <w:pPr>
-                          <w:ind w:left="-142" w:right="-180"/>
-                          <w:jc w:val="center"/>
-                          <w:rPr>
-                            <w:rFonts w:ascii="Times New Roman" w:hAnsi="Times New Roman" w:cs="Times New Roman"/>
-                          </w:rPr>
-                        </w:pPr>
-                        <w:r>
-                          <w:rPr>
-                            <w:rFonts w:ascii="Times New Roman" w:hAnsi="Times New Roman" w:cs="Times New Roman"/>
-                          </w:rPr>
-                          <w:t>Канал обслуживания</w:t>
-                        </w:r>
-                      </w:p>
-                    </w:txbxContent>
-                  </v:textbox>
-                </v:rect>
-                <v:rect id="Прямоугольник 2" o:spid="_x0000_s1282" style="position:absolute;left:7004;top:4722;width:1025;height:291;visibility:visible;v-text-anchor:middle" o:regroupid="5" o:gfxdata="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" fillcolor="white [3201]" strokecolor="white [3212]" strokeweight=".25pt">
-                  <v:textbox>
-                    <w:txbxContent>
-                      <w:p>
-                        <w:pPr>
-                          <w:jc w:val="center"/>
-                          <w:rPr>
-                            <w:rFonts w:ascii="Times New Roman" w:hAnsi="Times New Roman" w:cs="Times New Roman"/>
-                          </w:rPr>
-                        </w:pPr>
-                        <w:r>
-                          <w:rPr>
-                            <w:rFonts w:ascii="Times New Roman" w:hAnsi="Times New Roman" w:cs="Times New Roman"/>
-                          </w:rPr>
-                          <w:t>***</w:t>
-                        </w:r>
-                      </w:p>
-                    </w:txbxContent>
-                  </v:textbox>
-                </v:rect>
-                <v:shape id="_x0000_s1283" type="#_x0000_t32" style="position:absolute;left:8200;top:4816;width:232;height:1105;flip:y" o:connectortype="straight" o:regroupid="5">
-                  <v:stroke endarrow="block"/>
-                </v:shape>
-                <v:shape id="_x0000_s1284" type="#_x0000_t32" style="position:absolute;left:5387;top:4847;width:161;height:6" o:connectortype="straight" o:regroupid="5">
-                  <v:stroke endarrow="block"/>
-                </v:shape>
-                <v:shape id="_x0000_s1285" type="#_x0000_t32" style="position:absolute;left:6292;top:4853;width:237;height:1068" o:connectortype="straight" o:regroupid="5">
-                  <v:stroke endarrow="block"/>
-                </v:shape>
-                <v:shape id="_x0000_s1286" type="#_x0000_t32" style="position:absolute;left:6292;top:3768;width:237;height:1085;flip:y" o:connectortype="straight" o:regroupid="5">
-                  <v:stroke endarrow="block"/>
-                </v:shape>
-                <v:shape id="_x0000_s1287" type="#_x0000_t32" style="position:absolute;left:8200;top:3768;width:232;height:1048" o:connectortype="straight" o:regroupid="5">
-                  <v:stroke endarrow="block"/>
-                </v:shape>
-                <v:rect id="Прямоугольник 2" o:spid="_x0000_s1288" style="position:absolute;left:2206;top:3467;width:1142;height:377;visibility:visible;v-text-anchor:middle" o:regroupid="5" o:gfxdata="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" fillcolor="white [3201]" strokecolor="black [3213]" strokeweight=".25pt">
-                  <v:textbox>
-                    <w:txbxContent>
-                      <w:p>
-                        <w:pPr>
-                          <w:jc w:val="center"/>
-                          <w:rPr>
-                            <w:rFonts w:ascii="Times New Roman" w:hAnsi="Times New Roman" w:cs="Times New Roman"/>
-                          </w:rPr>
-                        </w:pPr>
-                        <w:r>
-                          <w:rPr>
-                            <w:rFonts w:ascii="Times New Roman" w:hAnsi="Times New Roman" w:cs="Times New Roman"/>
-                          </w:rPr>
-                          <w:t>Клиент</w:t>
-                        </w:r>
-                      </w:p>
-                    </w:txbxContent>
-                  </v:textbox>
-                </v:rect>
-                <v:shape id="_x0000_s1289" type="#_x0000_t32" style="position:absolute;left:3844;top:3657;width:550;height:61" o:connectortype="straight" o:regroupid="5">
-                  <v:stroke endarrow="block"/>
-                </v:shape>
-                <v:rect id="Прямоугольник 2" o:spid="_x0000_s1290" style="position:absolute;left:2113;top:5479;width:1220;height:372;visibility:visible;v-text-anchor:middle" o:regroupid="5" o:gfxdata="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" fillcolor="white [3201]" strokecolor="black [3213]" strokeweight=".25pt">
-                  <v:textbox>
-                    <w:txbxContent>
-                      <w:p>
-                        <w:pPr>
-                          <w:jc w:val="center"/>
-                          <w:rPr>
-                            <w:rFonts w:ascii="Times New Roman" w:hAnsi="Times New Roman" w:cs="Times New Roman"/>
-                          </w:rPr>
-                        </w:pPr>
-                        <w:r>
-                          <w:rPr>
-                            <w:rFonts w:ascii="Times New Roman" w:hAnsi="Times New Roman" w:cs="Times New Roman"/>
-                          </w:rPr>
-                          <w:t>Клиент</w:t>
-                        </w:r>
-                      </w:p>
-                    </w:txbxContent>
-                  </v:textbox>
-                </v:rect>
-                <v:shape id="_x0000_s1291" type="#_x0000_t32" style="position:absolute;left:3333;top:4847;width:1175;height:166;flip:y" o:connectortype="straight" o:regroupid="5">
-                  <v:stroke endarrow="block"/>
-                </v:shape>
-                <v:rect id="_x0000_s1292" style="position:absolute;left:8872;top:3272;width:676;height:927" o:regroupid="5" filled="f">
-                  <v:stroke dashstyle="longDash"/>
-                  <v:textbox style="mso-next-textbox:#_x0000_s1292">
-                    <w:txbxContent>
-                      <w:p>
-                        <w:pPr>
-                          <w:ind w:right="-192"/>
-                          <w:rPr>
-                            <w:rFonts w:ascii="Times New Roman" w:hAnsi="Times New Roman" w:cs="Times New Roman"/>
-                          </w:rPr>
-                        </w:pPr>
-                        <w:r>
-                          <w:rPr>
-                            <w:rFonts w:ascii="Times New Roman" w:hAnsi="Times New Roman" w:cs="Times New Roman"/>
-                          </w:rPr>
-                          <w:t>SSA</w:t>
-                        </w:r>
-                      </w:p>
-                    </w:txbxContent>
-                  </v:textbox>
-                </v:rect>
-                <v:rect id="_x0000_s1293" style="position:absolute;left:1627;top:2807;width:654;height:465" o:regroupid="5" filled="f">
-                  <v:stroke dashstyle="longDash"/>
-                  <v:textbox style="mso-next-textbox:#_x0000_s1293">
-                    <w:txbxContent>
-                      <w:p>
-                        <w:pPr>
-                          <w:ind w:right="-207"/>
-                          <w:rPr>
-                            <w:rFonts w:ascii="Times New Roman" w:hAnsi="Times New Roman" w:cs="Times New Roman"/>
-                          </w:rPr>
-                        </w:pPr>
-                        <w:r>
-                          <w:rPr>
-                            <w:rFonts w:ascii="Times New Roman" w:hAnsi="Times New Roman" w:cs="Times New Roman"/>
-                          </w:rPr>
-                          <w:t>SSA</w:t>
-                        </w:r>
-                      </w:p>
-                    </w:txbxContent>
-                  </v:textbox>
-                </v:rect>
-                <v:rect id="_x0000_s1294" style="position:absolute;left:1627;top:3424;width:654;height:465" o:regroupid="5" filled="f">
-                  <v:stroke dashstyle="longDash"/>
-                  <v:textbox style="mso-next-textbox:#_x0000_s1294">
-                    <w:txbxContent>
-                      <w:p>
-                        <w:pPr>
-                          <w:ind w:right="-207"/>
-                          <w:rPr>
-                            <w:rFonts w:ascii="Times New Roman" w:hAnsi="Times New Roman" w:cs="Times New Roman"/>
-                          </w:rPr>
-                        </w:pPr>
-                        <w:r>
-                          <w:rPr>
-                            <w:rFonts w:ascii="Times New Roman" w:hAnsi="Times New Roman" w:cs="Times New Roman"/>
-                          </w:rPr>
-                          <w:t>SSA</w:t>
-                        </w:r>
-                      </w:p>
-                    </w:txbxContent>
-                  </v:textbox>
-                </v:rect>
-                <v:rect id="_x0000_s1300" style="position:absolute;left:3934;top:3167;width:438;height:480" o:regroupid="5" filled="f" stroked="f">
-                  <v:textbox>
-                    <w:txbxContent>
-                      <w:p>
-                        <w:pPr>
-                          <w:rPr>
-                            <w:rFonts w:ascii="Times New Roman" w:hAnsi="Times New Roman" w:cs="Times New Roman"/>
-                          </w:rPr>
-                        </w:pPr>
-                        <w:r>
-                          <w:rPr>
-                            <w:rFonts w:ascii="Times New Roman" w:hAnsi="Times New Roman" w:cs="Times New Roman"/>
-                          </w:rPr>
-                          <w:t>N</w:t>
-                        </w:r>
-                      </w:p>
-                    </w:txbxContent>
-                  </v:textbox>
-                </v:rect>
-                <v:rect id="_x0000_s1301" style="position:absolute;left:3174;top:2822;width:714;height:465" o:regroupid="5" filled="f">
-                  <v:stroke dashstyle="longDash"/>
-                  <v:textbox style="mso-next-textbox:#_x0000_s1301">
-                    <w:txbxContent>
-                      <w:p>
-                        <w:pPr>
-                          <w:ind w:right="-304"/>
-                          <w:rPr>
-                            <w:rFonts w:ascii="Times New Roman" w:hAnsi="Times New Roman" w:cs="Times New Roman"/>
-                          </w:rPr>
-                        </w:pPr>
-                        <w:r>
-                          <w:rPr>
-                            <w:rFonts w:ascii="Times New Roman" w:hAnsi="Times New Roman" w:cs="Times New Roman"/>
-                          </w:rPr>
-                          <w:t>SSA</w:t>
-                        </w:r>
-                      </w:p>
-                    </w:txbxContent>
-                  </v:textbox>
-                </v:rect>
-                <v:rect id="_x0000_s1302" style="position:absolute;left:3174;top:3424;width:670;height:465" o:regroupid="5" filled="f">
-                  <v:stroke dashstyle="longDash"/>
-                  <v:textbox style="mso-next-textbox:#_x0000_s1302">
-                    <w:txbxContent>
-                      <w:p>
-                        <w:pPr>
-                          <w:ind w:right="-192"/>
-                          <w:rPr>
-                            <w:rFonts w:ascii="Times New Roman" w:hAnsi="Times New Roman" w:cs="Times New Roman"/>
-                          </w:rPr>
-                        </w:pPr>
-                        <w:r>
-                          <w:rPr>
-                            <w:rFonts w:ascii="Times New Roman" w:hAnsi="Times New Roman" w:cs="Times New Roman"/>
-                          </w:rPr>
-                          <w:t>SSA</w:t>
-                        </w:r>
-                      </w:p>
-                    </w:txbxContent>
-                  </v:textbox>
-                </v:rect>
-                <v:rect id="_x0000_s1303" style="position:absolute;left:3821;top:3464;width:438;height:480" o:regroupid="5" filled="f" stroked="f">
-                  <v:textbox>
-                    <w:txbxContent>
-                      <w:p>
-                        <w:pPr>
-                          <w:rPr>
-                            <w:rFonts w:ascii="Times New Roman" w:hAnsi="Times New Roman" w:cs="Times New Roman"/>
-                          </w:rPr>
-                        </w:pPr>
-                        <w:r>
-                          <w:rPr>
-                            <w:rFonts w:ascii="Times New Roman" w:hAnsi="Times New Roman" w:cs="Times New Roman"/>
-                          </w:rPr>
-                          <w:t>N</w:t>
-                        </w:r>
-                      </w:p>
-                    </w:txbxContent>
-                  </v:textbox>
-                </v:rect>
-              </v:group>
-              <v:roundrect id="Скругленный прямоугольник 35" o:spid="_x0000_s1304" style="position:absolute;left:4229;top:2333;width:5498;height:4198;visibility:visible;v-text-anchor:middle" arcsize="10923f" o:regroupid="5" o:gfxdata="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" filled="f" strokecolor="black [3213]" strokeweight="2pt"/>
+              <v:rect id="_x0000_s1299" style="position:absolute;left:5387;top:6959;width:438;height:480" o:regroupid="8" stroked="f">
+                <v:textbox>
+                  <w:txbxContent>
+                    <w:p>
+                      <w:pPr>
+                        <w:rPr>
+                          <w:rFonts w:ascii="Times New Roman" w:hAnsi="Times New Roman" w:cs="Times New Roman"/>
+                        </w:rPr>
+                      </w:pPr>
+                      <w:r>
+                        <w:rPr>
+                          <w:rFonts w:ascii="Times New Roman" w:hAnsi="Times New Roman" w:cs="Times New Roman"/>
+                        </w:rPr>
+                        <w:t>N</w:t>
+                      </w:r>
+                    </w:p>
+                  </w:txbxContent>
+                </v:textbox>
+              </v:rect>
+              <v:shapetype id="_x0000_t36" coordsize="21600,21600" o:spt="36" o:oned="t" adj="10800,10800,10800" path="m,l@0,0@0@1@2@1@2,21600,21600,21600e" filled="f">
+                <v:stroke joinstyle="miter"/>
+                <v:formulas>
+                  <v:f eqn="val #0"/>
+                  <v:f eqn="val #1"/>
+                  <v:f eqn="val #2"/>
+                  <v:f eqn="prod #1 1 2"/>
+                  <v:f eqn="mid #0 #2"/>
+                  <v:f eqn="mid #1 height"/>
+                </v:formulas>
+                <v:path arrowok="t" fillok="f" o:connecttype="none"/>
+                <v:handles>
+                  <v:h position="#0,@3"/>
+                  <v:h position="@4,#1"/>
+                  <v:h position="#2,@5"/>
+                </v:handles>
+                <o:lock v:ext="edit" shapetype="t"/>
+              </v:shapetype>
+              <v:shape id="_x0000_s1295" type="#_x0000_t36" style="position:absolute;left:1627;top:3040;width:7921;height:696;flip:x y" o:connectortype="elbow" o:regroupid="8" adj="-1926,53534,22582">
+                <v:stroke endarrow="block"/>
+              </v:shape>
+              <v:shape id="_x0000_s1296" type="#_x0000_t36" style="position:absolute;left:1627;top:3657;width:7921;height:79;flip:x y" o:connectortype="elbow" o:regroupid="8" adj="-1926,471098,22582">
+                <v:stroke endarrow="block"/>
+              </v:shape>
+              <v:shape id="_x0000_s1297" type="#_x0000_t36" style="position:absolute;left:2113;top:4816;width:7064;height:1164;flip:x" o:connectortype="elbow" o:regroupid="8" adj="-3208,44536,24217">
+                <v:stroke endarrow="block"/>
+              </v:shape>
+              <v:shape id="_x0000_s1298" type="#_x0000_t36" style="position:absolute;left:2128;top:4816;width:7049;height:557;flip:x" o:connectortype="elbow" o:regroupid="8" adj="-3261,92488,24308">
+                <v:stroke endarrow="block"/>
+              </v:shape>
+              <v:rect id="Прямоугольник 2" o:spid="_x0000_s1275" style="position:absolute;left:2836;top:4303;width:1382;height:351;visibility:visible;v-text-anchor:middle" o:regroupid="8" o:gfxdata="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" fillcolor="white [3201]" strokecolor="white [3212]" strokeweight=".25pt">
+                <v:textbox>
+                  <w:txbxContent/>
+                </v:textbox>
+              </v:rect>
+              <v:rect id="_x0000_s1268" style="position:absolute;left:1464;top:2188;width:2530;height:2101" o:regroupid="8" filled="f">
+                <v:textbox style="mso-next-textbox:#_x0000_s1268">
+                  <w:txbxContent>
+                    <w:p>
+                      <w:pPr>
+                        <w:rPr>
+                          <w:rFonts w:ascii="Times New Roman" w:hAnsi="Times New Roman" w:cs="Times New Roman"/>
+                          <w:b/>
+                          <w:lang w:val="ru-RU"/>
+                        </w:rPr>
+                      </w:pPr>
+                      <w:r>
+                        <w:rPr>
+                          <w:rFonts w:ascii="Times New Roman" w:hAnsi="Times New Roman" w:cs="Times New Roman"/>
+                          <w:b/>
+                        </w:rPr>
+                        <w:t>Группа клиентов</w:t>
+                      </w:r>
+                    </w:p>
+                    <w:p>
+                      <w:pPr>
+                        <w:rPr>
+                          <w:rFonts w:ascii="Times New Roman" w:hAnsi="Times New Roman" w:cs="Times New Roman"/>
+                          <w:lang w:val="ru-RU"/>
+                        </w:rPr>
+                      </w:pPr>
+                    </w:p>
+                    <w:p>
+                      <w:pPr>
+                        <w:rPr>
+                          <w:rFonts w:ascii="Times New Roman" w:hAnsi="Times New Roman" w:cs="Times New Roman"/>
+                          <w:lang w:val="ru-RU"/>
+                        </w:rPr>
+                      </w:pPr>
+                    </w:p>
+                    <w:p>
+                      <w:pPr>
+                        <w:rPr>
+                          <w:rFonts w:ascii="Times New Roman" w:hAnsi="Times New Roman" w:cs="Times New Roman"/>
+                          <w:lang w:val="ru-RU"/>
+                        </w:rPr>
+                      </w:pPr>
+                    </w:p>
+                    <w:p>
+                      <w:pPr>
+                        <w:rPr>
+                          <w:rFonts w:ascii="Times New Roman" w:hAnsi="Times New Roman" w:cs="Times New Roman"/>
+                          <w:lang w:val="ru-RU"/>
+                        </w:rPr>
+                      </w:pPr>
+                    </w:p>
+                    <w:p>
+                      <w:pPr>
+                        <w:rPr>
+                          <w:rFonts w:ascii="Times New Roman" w:hAnsi="Times New Roman" w:cs="Times New Roman"/>
+                          <w:lang w:val="ru-RU"/>
+                        </w:rPr>
+                      </w:pPr>
+                    </w:p>
+                    <w:p>
+                      <w:pPr>
+                        <w:rPr>
+                          <w:rFonts w:ascii="Times New Roman" w:hAnsi="Times New Roman" w:cs="Times New Roman"/>
+                          <w:b/>
+                          <w:sz w:val="20"/>
+                          <w:szCs w:val="20"/>
+                        </w:rPr>
+                      </w:pPr>
+                      <w:r>
+                        <w:rPr>
+                          <w:rFonts w:ascii="Times New Roman" w:hAnsi="Times New Roman" w:cs="Times New Roman"/>
+                          <w:b/>
+                          <w:sz w:val="20"/>
+                          <w:szCs w:val="20"/>
+                          <w:lang w:val="ru-RU"/>
+                        </w:rPr>
+                        <w:t xml:space="preserve">Уровень безопасности </w:t>
+                      </w:r>
+                      <w:r>
+                        <w:rPr>
+                          <w:rFonts w:ascii="Times New Roman" w:hAnsi="Times New Roman" w:cs="Times New Roman"/>
+                          <w:b/>
+                          <w:sz w:val="20"/>
+                          <w:szCs w:val="20"/>
+                        </w:rPr>
+                        <w:t>N</w:t>
+                      </w:r>
+                    </w:p>
+                  </w:txbxContent>
+                </v:textbox>
+              </v:rect>
+              <v:rect id="_x0000_s1269" style="position:absolute;left:1453;top:4723;width:2530;height:2086" o:regroupid="8" filled="f">
+                <v:textbox style="mso-next-textbox:#_x0000_s1269">
+                  <w:txbxContent>
+                    <w:p>
+                      <w:pPr>
+                        <w:ind w:right="-175"/>
+                        <w:rPr>
+                          <w:rFonts w:ascii="Times New Roman" w:hAnsi="Times New Roman" w:cs="Times New Roman"/>
+                          <w:b/>
+                        </w:rPr>
+                      </w:pPr>
+                      <w:r>
+                        <w:rPr>
+                          <w:rFonts w:ascii="Times New Roman" w:hAnsi="Times New Roman" w:cs="Times New Roman"/>
+                          <w:b/>
+                        </w:rPr>
+                        <w:t>Группа клиентов</w:t>
+                      </w:r>
+                    </w:p>
+                    <w:p>
+                      <w:pPr>
+                        <w:ind w:right="-175"/>
+                        <w:rPr>
+                          <w:rFonts w:ascii="Times New Roman" w:hAnsi="Times New Roman" w:cs="Times New Roman"/>
+                        </w:rPr>
+                      </w:pPr>
+                    </w:p>
+                    <w:p>
+                      <w:pPr>
+                        <w:ind w:right="-175"/>
+                        <w:rPr>
+                          <w:rFonts w:ascii="Times New Roman" w:hAnsi="Times New Roman" w:cs="Times New Roman"/>
+                        </w:rPr>
+                      </w:pPr>
+                    </w:p>
+                    <w:p>
+                      <w:pPr>
+                        <w:ind w:right="-175"/>
+                        <w:rPr>
+                          <w:rFonts w:ascii="Times New Roman" w:hAnsi="Times New Roman" w:cs="Times New Roman"/>
+                        </w:rPr>
+                      </w:pPr>
+                    </w:p>
+                    <w:p>
+                      <w:pPr>
+                        <w:ind w:right="-175"/>
+                        <w:rPr>
+                          <w:rFonts w:ascii="Times New Roman" w:hAnsi="Times New Roman" w:cs="Times New Roman"/>
+                        </w:rPr>
+                      </w:pPr>
+                    </w:p>
+                    <w:p>
+                      <w:pPr>
+                        <w:ind w:right="-175"/>
+                        <w:rPr>
+                          <w:rFonts w:ascii="Times New Roman" w:hAnsi="Times New Roman" w:cs="Times New Roman"/>
+                        </w:rPr>
+                      </w:pPr>
+                    </w:p>
+                    <w:p>
+                      <w:pPr>
+                        <w:ind w:right="-175"/>
+                        <w:rPr>
+                          <w:rFonts w:ascii="Times New Roman" w:hAnsi="Times New Roman" w:cs="Times New Roman"/>
+                          <w:b/>
+                          <w:sz w:val="20"/>
+                          <w:szCs w:val="20"/>
+                          <w:lang w:val="ru-RU"/>
+                        </w:rPr>
+                      </w:pPr>
+                      <w:r>
+                        <w:rPr>
+                          <w:rFonts w:ascii="Times New Roman" w:hAnsi="Times New Roman" w:cs="Times New Roman"/>
+                          <w:b/>
+                          <w:sz w:val="20"/>
+                          <w:szCs w:val="20"/>
+                          <w:lang w:val="ru-RU"/>
+                        </w:rPr>
+                        <w:t>Уровень безопасности 1</w:t>
+                      </w:r>
+                    </w:p>
+                  </w:txbxContent>
+                </v:textbox>
+              </v:rect>
+              <v:rect id="Прямоугольник 2" o:spid="_x0000_s1270" style="position:absolute;left:4508;top:3362;width:879;height:2970;visibility:visible;v-text-anchor:middle" o:regroupid="8" o:gfxdata="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" fillcolor="white [3201]" strokecolor="black [3213]" strokeweight=".25pt">
+                <v:textbox style="layout-flow:vertical;mso-layout-flow-alt:bottom-to-top;mso-next-textbox:#Прямоугольник 2">
+                  <w:txbxContent>
+                    <w:p>
+                      <w:pPr>
+                        <w:jc w:val="center"/>
+                        <w:rPr>
+                          <w:rFonts w:ascii="Times New Roman" w:hAnsi="Times New Roman" w:cs="Times New Roman"/>
+                        </w:rPr>
+                      </w:pPr>
+                      <w:r>
+                        <w:rPr>
+                          <w:rFonts w:ascii="Times New Roman" w:hAnsi="Times New Roman" w:cs="Times New Roman"/>
+                        </w:rPr>
+                        <w:t>Входная очередь</w:t>
+                      </w:r>
+                    </w:p>
+                  </w:txbxContent>
+                </v:textbox>
+              </v:rect>
+              <v:rect id="Прямоугольник 24" o:spid="_x0000_s1271" style="position:absolute;left:8432;top:3332;width:745;height:2968;visibility:visible;v-text-anchor:middle" o:regroupid="8" o:gfxdata="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" fillcolor="white [3201]" strokecolor="black [3213]" strokeweight=".25pt">
+                <v:textbox style="layout-flow:vertical;mso-layout-flow-alt:bottom-to-top;mso-next-textbox:#Прямоугольник 24">
+                  <w:txbxContent>
+                    <w:p>
+                      <w:pPr>
+                        <w:pStyle w:val="a7"/>
+                        <w:spacing w:before="0" w:beforeAutospacing="0" w:after="200" w:afterAutospacing="0" w:line="276" w:lineRule="auto"/>
+                        <w:jc w:val="center"/>
+                      </w:pPr>
+                      <w:r>
+                        <w:rPr>
+                          <w:rFonts w:eastAsia="Calibri"/>
+                        </w:rPr>
+                        <w:t>Выходная очередь</w:t>
+                      </w:r>
+                    </w:p>
+                  </w:txbxContent>
+                </v:textbox>
+              </v:rect>
+              <v:rect id="Прямоугольник 2" o:spid="_x0000_s1273" style="position:absolute;left:2206;top:2850;width:1127;height:377;visibility:visible;v-text-anchor:middle" o:regroupid="8" o:gfxdata="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" fillcolor="white [3201]" strokecolor="black [3213]" strokeweight=".25pt">
+                <v:textbox>
+                  <w:txbxContent>
+                    <w:p>
+                      <w:pPr>
+                        <w:jc w:val="center"/>
+                        <w:rPr>
+                          <w:rFonts w:ascii="Times New Roman" w:hAnsi="Times New Roman" w:cs="Times New Roman"/>
+                        </w:rPr>
+                      </w:pPr>
+                      <w:r>
+                        <w:rPr>
+                          <w:rFonts w:ascii="Times New Roman" w:hAnsi="Times New Roman" w:cs="Times New Roman"/>
+                        </w:rPr>
+                        <w:t>Клиент</w:t>
+                      </w:r>
+                    </w:p>
+                  </w:txbxContent>
+                </v:textbox>
+              </v:rect>
+              <v:rect id="Прямоугольник 2" o:spid="_x0000_s1274" style="position:absolute;left:2128;top:5187;width:1205;height:372;visibility:visible;v-text-anchor:middle" o:regroupid="8" o:gfxdata="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" fillcolor="white [3201]" strokecolor="black [3213]" strokeweight=".25pt">
+                <v:textbox>
+                  <w:txbxContent>
+                    <w:p>
+                      <w:pPr>
+                        <w:jc w:val="center"/>
+                        <w:rPr>
+                          <w:rFonts w:ascii="Times New Roman" w:hAnsi="Times New Roman" w:cs="Times New Roman"/>
+                        </w:rPr>
+                      </w:pPr>
+                      <w:r>
+                        <w:rPr>
+                          <w:rFonts w:ascii="Times New Roman" w:hAnsi="Times New Roman" w:cs="Times New Roman"/>
+                        </w:rPr>
+                        <w:t>Клиент</w:t>
+                      </w:r>
+                    </w:p>
+                  </w:txbxContent>
+                </v:textbox>
+              </v:rect>
+              <v:shape id="_x0000_s1276" type="#_x0000_t32" style="position:absolute;left:3888;top:3055;width:560;height:567" o:connectortype="straight" o:regroupid="8">
+                <v:stroke endarrow="block"/>
+              </v:shape>
+              <v:rect id="_x0000_s1277" style="position:absolute;left:4448;top:3299;width:624;height:645" o:regroupid="8" filled="f">
+                <v:stroke dashstyle="longDash"/>
+                <v:textbox style="mso-next-textbox:#_x0000_s1277">
+                  <w:txbxContent>
+                    <w:p>
+                      <w:pPr>
+                        <w:ind w:right="-252"/>
+                        <w:rPr>
+                          <w:rFonts w:ascii="Times New Roman" w:hAnsi="Times New Roman" w:cs="Times New Roman"/>
+                        </w:rPr>
+                      </w:pPr>
+                      <w:r>
+                        <w:rPr>
+                          <w:rFonts w:ascii="Times New Roman" w:hAnsi="Times New Roman" w:cs="Times New Roman"/>
+                        </w:rPr>
+                        <w:t>SSA</w:t>
+                      </w:r>
+                    </w:p>
+                  </w:txbxContent>
+                </v:textbox>
+              </v:rect>
+              <v:shape id="_x0000_s1278" type="#_x0000_t32" style="position:absolute;left:3333;top:4847;width:1175;height:1133;flip:y" o:connectortype="straight" o:regroupid="8">
+                <v:stroke endarrow="block"/>
+              </v:shape>
+              <v:rect id="Прямоугольник 2" o:spid="_x0000_s1279" style="position:absolute;left:6529;top:3353;width:1671;height:830;visibility:visible;v-text-anchor:middle" o:regroupid="8" o:gfxdata="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" fillcolor="white [3201]" strokecolor="black [3213]" strokeweight=".25pt">
+                <v:textbox>
+                  <w:txbxContent>
+                    <w:p>
+                      <w:pPr>
+                        <w:ind w:left="-142" w:right="-180"/>
+                        <w:jc w:val="center"/>
+                        <w:rPr>
+                          <w:rFonts w:ascii="Times New Roman" w:hAnsi="Times New Roman" w:cs="Times New Roman"/>
+                        </w:rPr>
+                      </w:pPr>
+                      <w:r>
+                        <w:rPr>
+                          <w:rFonts w:ascii="Times New Roman" w:hAnsi="Times New Roman" w:cs="Times New Roman"/>
+                        </w:rPr>
+                        <w:t>Канал обслуживания</w:t>
+                      </w:r>
+                    </w:p>
+                  </w:txbxContent>
+                </v:textbox>
+              </v:rect>
+              <v:rect id="Прямоугольник 2" o:spid="_x0000_s1280" style="position:absolute;left:5548;top:3368;width:744;height:2970;visibility:visible;v-text-anchor:middle" o:regroupid="8" o:gfxdata="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" fillcolor="white [3201]" strokecolor="black [3213]" strokeweight=".25pt">
+                <v:textbox style="layout-flow:vertical;mso-layout-flow-alt:bottom-to-top">
+                  <w:txbxContent>
+                    <w:p>
+                      <w:pPr>
+                        <w:jc w:val="center"/>
+                        <w:rPr>
+                          <w:rFonts w:ascii="Times New Roman" w:hAnsi="Times New Roman" w:cs="Times New Roman"/>
+                        </w:rPr>
+                      </w:pPr>
+                      <w:r>
+                        <w:rPr>
+                          <w:rFonts w:ascii="Times New Roman" w:hAnsi="Times New Roman" w:cs="Times New Roman"/>
+                        </w:rPr>
+                        <w:t>Планировщик</w:t>
+                      </w:r>
+                    </w:p>
+                  </w:txbxContent>
+                </v:textbox>
+              </v:rect>
+              <v:rect id="Прямоугольник 2" o:spid="_x0000_s1281" style="position:absolute;left:6529;top:5506;width:1671;height:830;visibility:visible;v-text-anchor:middle" o:regroupid="8" o:gfxdata="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" fillcolor="white [3201]" strokecolor="black [3213]" strokeweight=".25pt">
+                <v:textbox>
+                  <w:txbxContent>
+                    <w:p>
+                      <w:pPr>
+                        <w:ind w:left="-142" w:right="-180"/>
+                        <w:jc w:val="center"/>
+                        <w:rPr>
+                          <w:rFonts w:ascii="Times New Roman" w:hAnsi="Times New Roman" w:cs="Times New Roman"/>
+                        </w:rPr>
+                      </w:pPr>
+                      <w:r>
+                        <w:rPr>
+                          <w:rFonts w:ascii="Times New Roman" w:hAnsi="Times New Roman" w:cs="Times New Roman"/>
+                        </w:rPr>
+                        <w:t>Канал обслуживания</w:t>
+                      </w:r>
+                    </w:p>
+                  </w:txbxContent>
+                </v:textbox>
+              </v:rect>
+              <v:rect id="Прямоугольник 2" o:spid="_x0000_s1282" style="position:absolute;left:7004;top:4722;width:1025;height:291;visibility:visible;v-text-anchor:middle" o:regroupid="8" o:gfxdata="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" fillcolor="white [3201]" strokecolor="white [3212]" strokeweight=".25pt">
+                <v:textbox>
+                  <w:txbxContent>
+                    <w:p>
+                      <w:pPr>
+                        <w:jc w:val="center"/>
+                        <w:rPr>
+                          <w:rFonts w:ascii="Times New Roman" w:hAnsi="Times New Roman" w:cs="Times New Roman"/>
+                        </w:rPr>
+                      </w:pPr>
+                      <w:r>
+                        <w:rPr>
+                          <w:rFonts w:ascii="Times New Roman" w:hAnsi="Times New Roman" w:cs="Times New Roman"/>
+                        </w:rPr>
+                        <w:t>***</w:t>
+                      </w:r>
+                    </w:p>
+                  </w:txbxContent>
+                </v:textbox>
+              </v:rect>
+              <v:shape id="_x0000_s1283" type="#_x0000_t32" style="position:absolute;left:8200;top:4816;width:232;height:1105;flip:y" o:connectortype="straight" o:regroupid="8">
+                <v:stroke endarrow="block"/>
+              </v:shape>
+              <v:shape id="_x0000_s1284" type="#_x0000_t32" style="position:absolute;left:6292;top:4853;width:237;height:1068" o:connectortype="straight" o:regroupid="8">
+                <v:stroke endarrow="block"/>
+              </v:shape>
+              <v:shape id="_x0000_s1285" type="#_x0000_t32" style="position:absolute;left:6292;top:3768;width:237;height:1085;flip:y" o:connectortype="straight" o:regroupid="8">
+                <v:stroke endarrow="block"/>
+              </v:shape>
+              <v:shape id="_x0000_s1286" type="#_x0000_t32" style="position:absolute;left:5387;top:4847;width:161;height:6" o:connectortype="straight" o:regroupid="8">
+                <v:stroke endarrow="block"/>
+              </v:shape>
+              <v:shape id="_x0000_s1287" type="#_x0000_t32" style="position:absolute;left:8200;top:3768;width:232;height:1048" o:connectortype="straight" o:regroupid="8">
+                <v:stroke endarrow="block"/>
+              </v:shape>
+              <v:rect id="Прямоугольник 2" o:spid="_x0000_s1288" style="position:absolute;left:2206;top:3467;width:1142;height:377;visibility:visible;v-text-anchor:middle" o:regroupid="8" o:gfxdata="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" fillcolor="white [3201]" strokecolor="black [3213]" strokeweight=".25pt">
+                <v:textbox>
+                  <w:txbxContent>
+                    <w:p>
+                      <w:pPr>
+                        <w:jc w:val="center"/>
+                        <w:rPr>
+                          <w:rFonts w:ascii="Times New Roman" w:hAnsi="Times New Roman" w:cs="Times New Roman"/>
+                        </w:rPr>
+                      </w:pPr>
+                      <w:r>
+                        <w:rPr>
+                          <w:rFonts w:ascii="Times New Roman" w:hAnsi="Times New Roman" w:cs="Times New Roman"/>
+                        </w:rPr>
+                        <w:t>Клиент</w:t>
+                      </w:r>
+                    </w:p>
+                  </w:txbxContent>
+                </v:textbox>
+              </v:rect>
+              <v:shape id="_x0000_s1289" type="#_x0000_t32" style="position:absolute;left:3844;top:3622;width:604;height:35;flip:y" o:connectortype="straight" o:regroupid="8">
+                <v:stroke endarrow="block"/>
+              </v:shape>
+              <v:rect id="Прямоугольник 2" o:spid="_x0000_s1290" style="position:absolute;left:2113;top:5794;width:1220;height:372;visibility:visible;v-text-anchor:middle" o:regroupid="8" o:gfxdata="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" fillcolor="white [3201]" strokecolor="black [3213]" strokeweight=".25pt">
+                <v:textbox>
+                  <w:txbxContent>
+                    <w:p>
+                      <w:pPr>
+                        <w:jc w:val="center"/>
+                        <w:rPr>
+                          <w:rFonts w:ascii="Times New Roman" w:hAnsi="Times New Roman" w:cs="Times New Roman"/>
+                        </w:rPr>
+                      </w:pPr>
+                      <w:r>
+                        <w:rPr>
+                          <w:rFonts w:ascii="Times New Roman" w:hAnsi="Times New Roman" w:cs="Times New Roman"/>
+                        </w:rPr>
+                        <w:t>Клиент</w:t>
+                      </w:r>
+                    </w:p>
+                  </w:txbxContent>
+                </v:textbox>
+              </v:rect>
+              <v:shape id="_x0000_s1291" type="#_x0000_t32" style="position:absolute;left:3333;top:4847;width:1175;height:526;flip:y" o:connectortype="straight" o:regroupid="8">
+                <v:stroke endarrow="block"/>
+              </v:shape>
+              <v:rect id="_x0000_s1292" style="position:absolute;left:8872;top:3272;width:676;height:927" o:regroupid="8" filled="f">
+                <v:stroke dashstyle="longDash"/>
+                <v:textbox style="mso-next-textbox:#_x0000_s1292">
+                  <w:txbxContent>
+                    <w:p>
+                      <w:pPr>
+                        <w:ind w:right="-192"/>
+                        <w:rPr>
+                          <w:rFonts w:ascii="Times New Roman" w:hAnsi="Times New Roman" w:cs="Times New Roman"/>
+                        </w:rPr>
+                      </w:pPr>
+                      <w:r>
+                        <w:rPr>
+                          <w:rFonts w:ascii="Times New Roman" w:hAnsi="Times New Roman" w:cs="Times New Roman"/>
+                        </w:rPr>
+                        <w:t>SSA</w:t>
+                      </w:r>
+                    </w:p>
+                  </w:txbxContent>
+                </v:textbox>
+              </v:rect>
+              <v:rect id="_x0000_s1293" style="position:absolute;left:1627;top:2807;width:654;height:465" o:regroupid="8" filled="f">
+                <v:stroke dashstyle="longDash"/>
+                <v:textbox style="mso-next-textbox:#_x0000_s1293">
+                  <w:txbxContent>
+                    <w:p>
+                      <w:pPr>
+                        <w:ind w:right="-207"/>
+                        <w:rPr>
+                          <w:rFonts w:ascii="Times New Roman" w:hAnsi="Times New Roman" w:cs="Times New Roman"/>
+                        </w:rPr>
+                      </w:pPr>
+                      <w:r>
+                        <w:rPr>
+                          <w:rFonts w:ascii="Times New Roman" w:hAnsi="Times New Roman" w:cs="Times New Roman"/>
+                        </w:rPr>
+                        <w:t>SSA</w:t>
+                      </w:r>
+                    </w:p>
+                  </w:txbxContent>
+                </v:textbox>
+              </v:rect>
+              <v:rect id="_x0000_s1294" style="position:absolute;left:1627;top:3424;width:654;height:465" o:regroupid="8" filled="f">
+                <v:stroke dashstyle="longDash"/>
+                <v:textbox style="mso-next-textbox:#_x0000_s1294">
+                  <w:txbxContent>
+                    <w:p>
+                      <w:pPr>
+                        <w:ind w:right="-207"/>
+                        <w:rPr>
+                          <w:rFonts w:ascii="Times New Roman" w:hAnsi="Times New Roman" w:cs="Times New Roman"/>
+                        </w:rPr>
+                      </w:pPr>
+                      <w:r>
+                        <w:rPr>
+                          <w:rFonts w:ascii="Times New Roman" w:hAnsi="Times New Roman" w:cs="Times New Roman"/>
+                        </w:rPr>
+                        <w:t>SSA</w:t>
+                      </w:r>
+                    </w:p>
+                  </w:txbxContent>
+                </v:textbox>
+              </v:rect>
+              <v:rect id="_x0000_s1300" style="position:absolute;left:3934;top:3167;width:438;height:480" o:regroupid="8" filled="f" stroked="f">
+                <v:textbox>
+                  <w:txbxContent>
+                    <w:p>
+                      <w:pPr>
+                        <w:rPr>
+                          <w:rFonts w:ascii="Times New Roman" w:hAnsi="Times New Roman" w:cs="Times New Roman"/>
+                        </w:rPr>
+                      </w:pPr>
+                      <w:r>
+                        <w:rPr>
+                          <w:rFonts w:ascii="Times New Roman" w:hAnsi="Times New Roman" w:cs="Times New Roman"/>
+                        </w:rPr>
+                        <w:t>N</w:t>
+                      </w:r>
+                    </w:p>
+                  </w:txbxContent>
+                </v:textbox>
+              </v:rect>
+              <v:rect id="_x0000_s1301" style="position:absolute;left:3174;top:2822;width:714;height:465" o:regroupid="8" filled="f">
+                <v:stroke dashstyle="longDash"/>
+                <v:textbox style="mso-next-textbox:#_x0000_s1301">
+                  <w:txbxContent>
+                    <w:p>
+                      <w:pPr>
+                        <w:ind w:right="-304"/>
+                        <w:rPr>
+                          <w:rFonts w:ascii="Times New Roman" w:hAnsi="Times New Roman" w:cs="Times New Roman"/>
+                        </w:rPr>
+                      </w:pPr>
+                      <w:r>
+                        <w:rPr>
+                          <w:rFonts w:ascii="Times New Roman" w:hAnsi="Times New Roman" w:cs="Times New Roman"/>
+                        </w:rPr>
+                        <w:t>SSA</w:t>
+                      </w:r>
+                    </w:p>
+                  </w:txbxContent>
+                </v:textbox>
+              </v:rect>
+              <v:rect id="_x0000_s1302" style="position:absolute;left:3174;top:3424;width:670;height:465" o:regroupid="8" filled="f">
+                <v:stroke dashstyle="longDash"/>
+                <v:textbox style="mso-next-textbox:#_x0000_s1302">
+                  <w:txbxContent>
+                    <w:p>
+                      <w:pPr>
+                        <w:ind w:right="-192"/>
+                        <w:rPr>
+                          <w:rFonts w:ascii="Times New Roman" w:hAnsi="Times New Roman" w:cs="Times New Roman"/>
+                        </w:rPr>
+                      </w:pPr>
+                      <w:r>
+                        <w:rPr>
+                          <w:rFonts w:ascii="Times New Roman" w:hAnsi="Times New Roman" w:cs="Times New Roman"/>
+                        </w:rPr>
+                        <w:t>SSA</w:t>
+                      </w:r>
+                    </w:p>
+                  </w:txbxContent>
+                </v:textbox>
+              </v:rect>
+              <v:rect id="_x0000_s1303" style="position:absolute;left:3821;top:3464;width:438;height:480" o:regroupid="8" filled="f" stroked="f">
+                <v:textbox>
+                  <w:txbxContent>
+                    <w:p>
+                      <w:pPr>
+                        <w:rPr>
+                          <w:rFonts w:ascii="Times New Roman" w:hAnsi="Times New Roman" w:cs="Times New Roman"/>
+                        </w:rPr>
+                      </w:pPr>
+                      <w:r>
+                        <w:rPr>
+                          <w:rFonts w:ascii="Times New Roman" w:hAnsi="Times New Roman" w:cs="Times New Roman"/>
+                        </w:rPr>
+                        <w:t>N</w:t>
+                      </w:r>
+                    </w:p>
+                  </w:txbxContent>
+                </v:textbox>
+              </v:rect>
+              <v:roundrect id="Скругленный прямоугольник 35" o:spid="_x0000_s1323" style="position:absolute;left:4319;top:2408;width:5498;height:4198;visibility:visible;v-text-anchor:middle" arcsize="10923f" o:gfxdata="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" filled="f" strokecolor="black [3213]" strokeweight="2pt"/>
+              <v:rect id="_x0000_s1324" style="position:absolute;left:2503;top:4303;width:845;height:351" filled="f" stroked="f">
+                <v:textbox>
+                  <w:txbxContent>
+                    <w:p>
+                      <w:r>
+                        <w:t>***</w:t>
+                      </w:r>
+                    </w:p>
+                  </w:txbxContent>
+                </v:textbox>
+              </v:rect>
             </v:group>
             <w10:wrap type="none"/>
             <w10:anchorlock/>
@@ -2806,6 +2930,287 @@
           <w:lang w:val="ru-RU"/>
         </w:rPr>
         <w:t xml:space="preserve">Результаты задач с минимальным уровнем безопасности из выходной очереди доставляются клиентам, а все остальные разделяются на части по алгоритму Шамира и доставляются клиентам по нескольким каналам связи. </w:t>
+      </w:r>
+    </w:p>
+    <w:p>
+      <w:pPr>
+        <w:ind w:firstLine="357"/>
+        <w:jc w:val="both"/>
+        <w:rPr>
+          <w:rFonts w:ascii="Times New Roman" w:hAnsi="Times New Roman" w:cs="Times New Roman"/>
+          <w:b/>
+          <w:color w:val="000000" w:themeColor="text1"/>
+          <w:sz w:val="18"/>
+          <w:szCs w:val="18"/>
+          <w:lang w:val="ru-RU"/>
+        </w:rPr>
+      </w:pPr>
+      <w:r>
+        <w:rPr>
+          <w:rFonts w:ascii="Times New Roman" w:hAnsi="Times New Roman" w:cs="Times New Roman"/>
+          <w:b/>
+          <w:color w:val="000000" w:themeColor="text1"/>
+          <w:sz w:val="18"/>
+          <w:szCs w:val="18"/>
+          <w:lang w:val="ru-RU"/>
+        </w:rPr>
+        <w:t xml:space="preserve">Распределение задач по ресурсам в </w:t>
+      </w:r>
+      <w:r>
+        <w:rPr>
+          <w:rFonts w:ascii="Times New Roman" w:hAnsi="Times New Roman" w:cs="Times New Roman"/>
+          <w:b/>
+          <w:color w:val="000000" w:themeColor="text1"/>
+          <w:sz w:val="18"/>
+          <w:szCs w:val="18"/>
+        </w:rPr>
+        <w:t>Cloud</w:t>
+      </w:r>
+      <w:r>
+        <w:rPr>
+          <w:rFonts w:ascii="Times New Roman" w:hAnsi="Times New Roman" w:cs="Times New Roman"/>
+          <w:b/>
+          <w:color w:val="000000" w:themeColor="text1"/>
+          <w:sz w:val="18"/>
+          <w:szCs w:val="18"/>
+          <w:lang w:val="ru-RU"/>
+        </w:rPr>
+        <w:t xml:space="preserve"> </w:t>
+      </w:r>
+      <w:r>
+        <w:rPr>
+          <w:rFonts w:ascii="Times New Roman" w:hAnsi="Times New Roman" w:cs="Times New Roman"/>
+          <w:b/>
+          <w:color w:val="000000" w:themeColor="text1"/>
+          <w:sz w:val="18"/>
+          <w:szCs w:val="18"/>
+          <w:lang w:val="ru-RU"/>
+        </w:rPr>
+        <w:t>системе</w:t>
+      </w:r>
+    </w:p>
+    <w:p>
+      <w:pPr>
+        <w:ind w:firstLine="357"/>
+        <w:jc w:val="both"/>
+        <w:rPr>
+          <w:rFonts w:ascii="Times New Roman" w:hAnsi="Times New Roman" w:cs="Times New Roman"/>
+          <w:color w:val="000000" w:themeColor="text1"/>
+          <w:sz w:val="18"/>
+          <w:szCs w:val="18"/>
+          <w:lang w:val="ru-RU"/>
+        </w:rPr>
+      </w:pPr>
+      <w:r>
+        <w:rPr>
+          <w:rFonts w:ascii="Times New Roman" w:hAnsi="Times New Roman" w:cs="Times New Roman"/>
+          <w:color w:val="000000" w:themeColor="text1"/>
+          <w:sz w:val="18"/>
+          <w:szCs w:val="18"/>
+          <w:lang w:val="ru-RU"/>
+        </w:rPr>
+        <w:t xml:space="preserve">Для оптимальной загрузки ресурсов </w:t>
+      </w:r>
+      <w:r>
+        <w:rPr>
+          <w:rFonts w:ascii="Times New Roman" w:hAnsi="Times New Roman" w:cs="Times New Roman"/>
+          <w:color w:val="000000" w:themeColor="text1"/>
+          <w:sz w:val="18"/>
+          <w:szCs w:val="18"/>
+        </w:rPr>
+        <w:t>Cloud</w:t>
+      </w:r>
+      <w:r>
+        <w:rPr>
+          <w:rFonts w:ascii="Times New Roman" w:hAnsi="Times New Roman" w:cs="Times New Roman"/>
+          <w:color w:val="000000" w:themeColor="text1"/>
+          <w:sz w:val="18"/>
+          <w:szCs w:val="18"/>
+          <w:lang w:val="ru-RU"/>
+        </w:rPr>
+        <w:t xml:space="preserve"> системы и для предоставления задачам требуемый уровень сервиса необходимо планировать распределения задач по ресурсам системы. Также необходимо учитывать требования реального времени.</w:t>
+      </w:r>
+      <w:r>
+        <w:rPr>
+          <w:rFonts w:ascii="Times New Roman" w:hAnsi="Times New Roman" w:cs="Times New Roman"/>
+          <w:color w:val="000000" w:themeColor="text1"/>
+          <w:sz w:val="18"/>
+          <w:szCs w:val="18"/>
+          <w:lang w:val="ru-RU"/>
+        </w:rPr>
+        <w:t xml:space="preserve"> Рассмотрим существующие алгоритмы планирования.</w:t>
+      </w:r>
+    </w:p>
+    <w:p>
+      <w:pPr>
+        <w:ind w:firstLine="357"/>
+        <w:jc w:val="both"/>
+        <w:rPr>
+          <w:rFonts w:ascii="Times New Roman" w:hAnsi="Times New Roman" w:cs="Times New Roman"/>
+          <w:b/>
+          <w:color w:val="000000" w:themeColor="text1"/>
+          <w:sz w:val="18"/>
+          <w:szCs w:val="18"/>
+          <w:lang w:val="ru-RU"/>
+        </w:rPr>
+      </w:pPr>
+      <w:r>
+        <w:rPr>
+          <w:rFonts w:ascii="Times New Roman" w:hAnsi="Times New Roman" w:cs="Times New Roman"/>
+          <w:b/>
+          <w:color w:val="000000" w:themeColor="text1"/>
+          <w:sz w:val="18"/>
+          <w:szCs w:val="18"/>
+        </w:rPr>
+        <w:lastRenderedPageBreak/>
+        <w:t>BackFill</w:t>
+      </w:r>
+    </w:p>
+    <w:p>
+      <w:pPr>
+        <w:ind w:firstLine="357"/>
+        <w:jc w:val="both"/>
+        <w:rPr>
+          <w:rFonts w:ascii="Times New Roman" w:hAnsi="Times New Roman" w:cs="Times New Roman"/>
+          <w:color w:val="000000" w:themeColor="text1"/>
+          <w:sz w:val="18"/>
+          <w:szCs w:val="18"/>
+          <w:lang w:val="ru-RU"/>
+        </w:rPr>
+      </w:pPr>
+      <w:r>
+        <w:rPr>
+          <w:rFonts w:ascii="Times New Roman" w:hAnsi="Times New Roman" w:cs="Times New Roman"/>
+          <w:color w:val="000000" w:themeColor="text1"/>
+          <w:sz w:val="18"/>
+          <w:szCs w:val="18"/>
+          <w:lang w:val="ru-RU"/>
+        </w:rPr>
+        <w:t>Алгоритм планирования BACKFILL разработан для максимально эффективного использования ресурсов и достижения высокой эффективности системы,  предотвращения потенциально чрезмерных задержек, что появляются если начать работать и иметь большую потребность в ресурсах.</w:t>
+      </w:r>
+    </w:p>
+    <w:p>
+      <w:pPr>
+        <w:ind w:firstLine="357"/>
+        <w:jc w:val="both"/>
+        <w:rPr>
+          <w:rFonts w:ascii="Times New Roman" w:hAnsi="Times New Roman" w:cs="Times New Roman"/>
+          <w:color w:val="000000" w:themeColor="text1"/>
+          <w:sz w:val="18"/>
+          <w:szCs w:val="18"/>
+          <w:lang w:val="ru-RU"/>
+        </w:rPr>
+      </w:pPr>
+      <w:r>
+        <w:rPr>
+          <w:rFonts w:ascii="Times New Roman" w:hAnsi="Times New Roman" w:cs="Times New Roman"/>
+          <w:color w:val="000000" w:themeColor="text1"/>
+          <w:sz w:val="18"/>
+          <w:szCs w:val="18"/>
+          <w:lang w:val="ru-RU"/>
+        </w:rPr>
+        <w:t>Э</w:t>
+      </w:r>
+      <w:r>
+        <w:rPr>
+          <w:rFonts w:ascii="Times New Roman" w:hAnsi="Times New Roman" w:cs="Times New Roman"/>
+          <w:color w:val="000000" w:themeColor="text1"/>
+          <w:sz w:val="18"/>
+          <w:szCs w:val="18"/>
+          <w:lang w:val="ru-RU"/>
+        </w:rPr>
+        <w:t>тот алгоритм работает с большим количеством задач, потому ему необходимо большое количество рессусов</w:t>
+      </w:r>
+      <w:r>
+        <w:rPr>
+          <w:rFonts w:ascii="Times New Roman" w:hAnsi="Times New Roman" w:cs="Times New Roman"/>
+          <w:color w:val="000000" w:themeColor="text1"/>
+          <w:sz w:val="18"/>
+          <w:szCs w:val="18"/>
+          <w:lang w:val="ru-RU"/>
+        </w:rPr>
+        <w:t xml:space="preserve">. В то же время </w:t>
+      </w:r>
+      <w:r>
+        <w:rPr>
+          <w:rFonts w:ascii="Times New Roman" w:hAnsi="Times New Roman" w:cs="Times New Roman"/>
+          <w:color w:val="000000" w:themeColor="text1"/>
+          <w:sz w:val="18"/>
+          <w:szCs w:val="18"/>
+          <w:lang w:val="ru-RU"/>
+        </w:rPr>
+        <w:t>BACKFILL алгоритм может работать в параллельном режиме.</w:t>
+      </w:r>
+    </w:p>
+    <w:p>
+      <w:pPr>
+        <w:ind w:firstLine="357"/>
+        <w:jc w:val="both"/>
+        <w:rPr>
+          <w:rFonts w:ascii="Times New Roman" w:hAnsi="Times New Roman" w:cs="Times New Roman"/>
+          <w:b/>
+          <w:color w:val="000000" w:themeColor="text1"/>
+          <w:sz w:val="18"/>
+          <w:szCs w:val="18"/>
+          <w:lang w:val="ru-RU"/>
+        </w:rPr>
+      </w:pPr>
+      <w:r>
+        <w:rPr>
+          <w:rFonts w:ascii="Times New Roman" w:hAnsi="Times New Roman" w:cs="Times New Roman"/>
+          <w:b/>
+          <w:color w:val="000000" w:themeColor="text1"/>
+          <w:sz w:val="18"/>
+          <w:szCs w:val="18"/>
+          <w:lang w:val="ru-RU"/>
+        </w:rPr>
+        <w:t>Tivoli Workload</w:t>
+      </w:r>
+    </w:p>
+    <w:p>
+      <w:pPr>
+        <w:ind w:firstLine="357"/>
+        <w:jc w:val="both"/>
+        <w:rPr>
+          <w:rFonts w:ascii="Times New Roman" w:hAnsi="Times New Roman" w:cs="Times New Roman"/>
+          <w:color w:val="000000" w:themeColor="text1"/>
+          <w:sz w:val="18"/>
+          <w:szCs w:val="18"/>
+          <w:lang w:val="ru-RU"/>
+        </w:rPr>
+      </w:pPr>
+      <w:r>
+        <w:rPr>
+          <w:rFonts w:ascii="Times New Roman" w:hAnsi="Times New Roman" w:cs="Times New Roman"/>
+          <w:color w:val="000000" w:themeColor="text1"/>
+          <w:sz w:val="18"/>
+          <w:szCs w:val="18"/>
+          <w:lang w:val="ru-RU"/>
+        </w:rPr>
+        <w:t>Решение IBM Tivoli Workload Scheduler предназначено для автоматизации, отслеживания и управления потоком операций во всей инфраструктуре ИТ предприятия. Этот лучший на рынке инструмент автоматизации выполнения программ способен управлять сотнями тысяч рабочих нагрузок в день из единой точки управления. Приводя ИТ-инфраструктуру в соответствие с задачами компании, он помогает повысить производительность и снизить затраты.</w:t>
+      </w:r>
+    </w:p>
+    <w:p>
+      <w:pPr>
+        <w:ind w:firstLine="357"/>
+        <w:jc w:val="both"/>
+        <w:rPr>
+          <w:rFonts w:ascii="Times New Roman" w:hAnsi="Times New Roman" w:cs="Times New Roman"/>
+          <w:color w:val="000000" w:themeColor="text1"/>
+          <w:sz w:val="18"/>
+          <w:szCs w:val="18"/>
+          <w:lang w:val="ru-RU"/>
+        </w:rPr>
+      </w:pPr>
+      <w:r>
+        <w:rPr>
+          <w:rFonts w:ascii="Times New Roman" w:hAnsi="Times New Roman" w:cs="Times New Roman"/>
+          <w:color w:val="000000" w:themeColor="text1"/>
+          <w:sz w:val="18"/>
+          <w:szCs w:val="18"/>
+          <w:lang w:val="ru-RU"/>
+        </w:rPr>
+        <w:t>Tivoli Workload Scheduler помогает создать среду автоматизации рабочих нагрузок предприятия, организуя работу с составными рабочими нагрузками в соответствии с бизнес-политиками.</w:t>
       </w:r>
     </w:p>
     <w:p>
@@ -3003,6 +3408,81 @@
           <w:lang w:val="ru-RU"/>
         </w:rPr>
         <w:t>, который находит маршрут с наименьшей стоимостью от одной вершины (начальной) к другой (целевой, конечной).</w:t>
+      </w:r>
+    </w:p>
+    <w:p>
+      <w:pPr>
+        <w:widowControl w:val="0"/>
+        <w:autoSpaceDE w:val="0"/>
+        <w:autoSpaceDN w:val="0"/>
+        <w:adjustRightInd w:val="0"/>
+        <w:ind w:firstLine="357"/>
+        <w:jc w:val="both"/>
+        <w:rPr>
+          <w:rFonts w:ascii="Times New Roman" w:hAnsi="Times New Roman" w:cs="Times New Roman"/>
+          <w:color w:val="000000" w:themeColor="text1"/>
+          <w:sz w:val="18"/>
+          <w:szCs w:val="18"/>
+          <w:lang w:val="ru-RU"/>
+        </w:rPr>
+      </w:pPr>
+      <w:r>
+        <w:rPr>
+          <w:rFonts w:ascii="Times New Roman" w:hAnsi="Times New Roman" w:cs="Times New Roman"/>
+          <w:color w:val="000000" w:themeColor="text1"/>
+          <w:sz w:val="18"/>
+          <w:szCs w:val="18"/>
+          <w:lang w:val="ru-RU"/>
+        </w:rPr>
+        <w:t xml:space="preserve">Для тестирования модели </w:t>
+      </w:r>
+      <w:r>
+        <w:rPr>
+          <w:rFonts w:ascii="Times New Roman" w:hAnsi="Times New Roman" w:cs="Times New Roman"/>
+          <w:color w:val="000000" w:themeColor="text1"/>
+          <w:sz w:val="18"/>
+          <w:szCs w:val="18"/>
+        </w:rPr>
+        <w:t>Private</w:t>
+      </w:r>
+      <w:r>
+        <w:rPr>
+          <w:rFonts w:ascii="Times New Roman" w:hAnsi="Times New Roman" w:cs="Times New Roman"/>
+          <w:color w:val="000000" w:themeColor="text1"/>
+          <w:sz w:val="18"/>
+          <w:szCs w:val="18"/>
+          <w:lang w:val="ru-RU"/>
+        </w:rPr>
+        <w:t xml:space="preserve"> </w:t>
+      </w:r>
+      <w:r>
+        <w:rPr>
+          <w:rFonts w:ascii="Times New Roman" w:hAnsi="Times New Roman" w:cs="Times New Roman"/>
+          <w:color w:val="000000" w:themeColor="text1"/>
+          <w:sz w:val="18"/>
+          <w:szCs w:val="18"/>
+        </w:rPr>
+        <w:t>Cloud</w:t>
+      </w:r>
+      <w:r>
+        <w:rPr>
+          <w:rFonts w:ascii="Times New Roman" w:hAnsi="Times New Roman" w:cs="Times New Roman"/>
+          <w:color w:val="000000" w:themeColor="text1"/>
+          <w:sz w:val="18"/>
+          <w:szCs w:val="18"/>
+          <w:lang w:val="ru-RU"/>
+        </w:rPr>
+        <w:t xml:space="preserve"> </w:t>
+      </w:r>
+      <w:r>
+        <w:rPr>
+          <w:rFonts w:ascii="Times New Roman" w:hAnsi="Times New Roman" w:cs="Times New Roman"/>
+          <w:color w:val="000000" w:themeColor="text1"/>
+          <w:sz w:val="18"/>
+          <w:szCs w:val="18"/>
+          <w:lang w:val="ru-RU"/>
+        </w:rPr>
+        <w:t>системы используется этот алгоритм, поскольку он обеспечивает высокое качество планирования и позволяет гибко учитывать требования задач к реальному времени.</w:t>
       </w:r>
     </w:p>
     <w:p>
@@ -3204,18 +3684,7 @@
           <w:szCs w:val="18"/>
           <w:lang w:val="ru-RU"/>
         </w:rPr>
-        <w:t xml:space="preserve"> и может быть как эвристической, так и нет) и эвристической </w:t>
-      </w:r>
-      <w:r>
-        <w:rPr>
-          <w:rFonts w:ascii="Times New Roman" w:hAnsi="Times New Roman" w:cs="Times New Roman"/>
-          <w:color w:val="000000" w:themeColor="text1"/>
-          <w:sz w:val="18"/>
-          <w:szCs w:val="18"/>
-          <w:lang w:val="ru-RU"/>
-        </w:rPr>
-        <w:lastRenderedPageBreak/>
-        <w:t xml:space="preserve">оценкой расстояния от рассматриваемой вершины к конечной (обозначается как </w:t>
+        <w:t xml:space="preserve"> и может быть как эвристической, так и нет) и эвристической оценкой расстояния от рассматриваемой вершины к конечной (обозначается как </w:t>
       </w:r>
       <w:r>
         <w:rPr>
@@ -3574,386 +4043,418 @@
               <v:path o:extrusionok="t" o:connecttype="none"/>
               <o:lock v:ext="edit" text="t"/>
             </v:shape>
-            <v:group id="_x0000_s1314" style="position:absolute;left:2358;top:960;width:5742;height:3134" coordorigin="2358,960" coordsize="5742,3134">
-              <v:rect id="_x0000_s1256" style="position:absolute;left:3496;top:3576;width:922;height:518" filled="f" stroked="f">
-                <v:textbox>
-                  <w:txbxContent>
-                    <w:p>
-                      <w:pPr>
-                        <w:rPr>
-                          <w:rFonts w:ascii="Times New Roman" w:hAnsi="Times New Roman" w:cs="Times New Roman"/>
-                          <w:sz w:val="28"/>
-                          <w:szCs w:val="28"/>
-                        </w:rPr>
-                      </w:pPr>
-                      <w:r>
-                        <w:rPr>
-                          <w:rFonts w:ascii="Times New Roman" w:hAnsi="Times New Roman" w:cs="Times New Roman"/>
-                          <w:sz w:val="28"/>
-                          <w:szCs w:val="28"/>
-                        </w:rPr>
-                        <w:t>(a)</w:t>
-                      </w:r>
-                    </w:p>
-                  </w:txbxContent>
-                </v:textbox>
-              </v:rect>
-              <v:group id="_x0000_s1308" style="position:absolute;left:2358;top:960;width:5742;height:2715" coordorigin="2358,960" coordsize="5742,2715">
-                <v:oval id="_x0000_s1244" style="position:absolute;left:3496;top:960;width:764;height:765">
-                  <v:textbox>
-                    <w:txbxContent>
-                      <w:p>
-                        <w:pPr>
-                          <w:jc w:val="center"/>
-                          <w:rPr>
-                            <w:rFonts w:ascii="Times New Roman" w:hAnsi="Times New Roman" w:cs="Times New Roman"/>
-                            <w:sz w:val="28"/>
-                            <w:szCs w:val="28"/>
-                          </w:rPr>
-                        </w:pPr>
-                        <w:r>
-                          <w:rPr>
-                            <w:rFonts w:ascii="Times New Roman" w:hAnsi="Times New Roman" w:cs="Times New Roman"/>
-                            <w:sz w:val="28"/>
-                            <w:szCs w:val="28"/>
-                          </w:rPr>
-                          <w:t>T</w:t>
-                        </w:r>
-                        <w:r>
-                          <w:rPr>
-                            <w:rFonts w:ascii="Times New Roman" w:hAnsi="Times New Roman" w:cs="Times New Roman"/>
-                            <w:sz w:val="28"/>
-                            <w:szCs w:val="28"/>
-                            <w:vertAlign w:val="subscript"/>
-                          </w:rPr>
-                          <w:t>0</w:t>
-                        </w:r>
-                      </w:p>
-                    </w:txbxContent>
-                  </v:textbox>
-                </v:oval>
-                <v:oval id="_x0000_s1245" style="position:absolute;left:2358;top:1816;width:763;height:764">
-                  <v:textbox>
-                    <w:txbxContent>
-                      <w:p>
-                        <w:pPr>
-                          <w:jc w:val="center"/>
-                          <w:rPr>
-                            <w:rFonts w:ascii="Times New Roman" w:hAnsi="Times New Roman" w:cs="Times New Roman"/>
-                            <w:sz w:val="28"/>
-                            <w:szCs w:val="28"/>
-                          </w:rPr>
-                        </w:pPr>
-                        <w:r>
-                          <w:rPr>
-                            <w:rFonts w:ascii="Times New Roman" w:hAnsi="Times New Roman" w:cs="Times New Roman"/>
-                            <w:sz w:val="28"/>
-                            <w:szCs w:val="28"/>
-                          </w:rPr>
-                          <w:t>T</w:t>
-                        </w:r>
-                        <w:r>
-                          <w:rPr>
-                            <w:rFonts w:ascii="Times New Roman" w:hAnsi="Times New Roman" w:cs="Times New Roman"/>
-                            <w:sz w:val="28"/>
-                            <w:szCs w:val="28"/>
-                            <w:vertAlign w:val="subscript"/>
-                          </w:rPr>
-                          <w:t>1</w:t>
-                        </w:r>
-                      </w:p>
-                    </w:txbxContent>
-                  </v:textbox>
-                </v:oval>
-                <v:oval id="_x0000_s1246" style="position:absolute;left:4815;top:2911;width:764;height:764">
-                  <v:textbox>
-                    <w:txbxContent>
-                      <w:p>
-                        <w:pPr>
-                          <w:jc w:val="center"/>
-                          <w:rPr>
-                            <w:rFonts w:ascii="Times New Roman" w:hAnsi="Times New Roman" w:cs="Times New Roman"/>
-                            <w:sz w:val="28"/>
-                            <w:szCs w:val="28"/>
-                          </w:rPr>
-                        </w:pPr>
-                        <w:r>
-                          <w:rPr>
-                            <w:rFonts w:ascii="Times New Roman" w:hAnsi="Times New Roman" w:cs="Times New Roman"/>
-                            <w:sz w:val="28"/>
-                            <w:szCs w:val="28"/>
-                          </w:rPr>
-                          <w:t>T</w:t>
-                        </w:r>
-                        <w:r>
-                          <w:rPr>
-                            <w:rFonts w:ascii="Times New Roman" w:hAnsi="Times New Roman" w:cs="Times New Roman"/>
-                            <w:sz w:val="28"/>
-                            <w:szCs w:val="28"/>
-                            <w:vertAlign w:val="subscript"/>
-                          </w:rPr>
-                          <w:t>3</w:t>
-                        </w:r>
-                      </w:p>
-                    </w:txbxContent>
-                  </v:textbox>
-                </v:oval>
-                <v:oval id="_x0000_s1247" style="position:absolute;left:3496;top:2580;width:764;height:764">
-                  <v:textbox>
-                    <w:txbxContent>
-                      <w:p>
-                        <w:pPr>
-                          <w:jc w:val="center"/>
-                          <w:rPr>
-                            <w:rFonts w:ascii="Times New Roman" w:hAnsi="Times New Roman" w:cs="Times New Roman"/>
-                            <w:sz w:val="28"/>
-                            <w:szCs w:val="28"/>
-                          </w:rPr>
-                        </w:pPr>
-                        <w:r>
-                          <w:rPr>
-                            <w:rFonts w:ascii="Times New Roman" w:hAnsi="Times New Roman" w:cs="Times New Roman"/>
-                            <w:sz w:val="28"/>
-                            <w:szCs w:val="28"/>
-                          </w:rPr>
-                          <w:t>T</w:t>
-                        </w:r>
-                        <w:r>
-                          <w:rPr>
-                            <w:rFonts w:ascii="Times New Roman" w:hAnsi="Times New Roman" w:cs="Times New Roman"/>
-                            <w:sz w:val="28"/>
-                            <w:szCs w:val="28"/>
-                            <w:vertAlign w:val="subscript"/>
-                          </w:rPr>
-                          <w:t>2</w:t>
-                        </w:r>
-                      </w:p>
-                    </w:txbxContent>
-                  </v:textbox>
-                </v:oval>
-                <v:shape id="_x0000_s1248" type="#_x0000_t32" style="position:absolute;left:3009;top:1613;width:599;height:315;flip:x" o:connectortype="straight"/>
-                <v:shape id="_x0000_s1249" type="#_x0000_t32" style="position:absolute;left:4148;top:1613;width:1049;height:1298" o:connectortype="straight"/>
-                <v:shape id="_x0000_s1250" type="#_x0000_t32" style="position:absolute;left:4260;top:2962;width:555;height:331;flip:x y" o:connectortype="straight"/>
-                <v:shape id="_x0000_s1251" type="#_x0000_t32" style="position:absolute;left:3009;top:2468;width:599;height:224" o:connectortype="straight"/>
-                <v:rect id="_x0000_s1252" style="position:absolute;left:3009;top:1298;width:383;height:518" filled="f" stroked="f">
-                  <v:textbox>
-                    <w:txbxContent>
-                      <w:p>
-                        <w:pPr>
-                          <w:rPr>
-                            <w:rFonts w:ascii="Times New Roman" w:hAnsi="Times New Roman" w:cs="Times New Roman"/>
-                            <w:sz w:val="28"/>
-                            <w:szCs w:val="28"/>
-                          </w:rPr>
-                        </w:pPr>
-                        <w:r>
-                          <w:rPr>
-                            <w:rFonts w:ascii="Times New Roman" w:hAnsi="Times New Roman" w:cs="Times New Roman"/>
-                            <w:sz w:val="28"/>
-                            <w:szCs w:val="28"/>
-                          </w:rPr>
-                          <w:t>8</w:t>
-                        </w:r>
-                      </w:p>
-                    </w:txbxContent>
-                  </v:textbox>
-                </v:rect>
-                <v:rect id="_x0000_s1253" style="position:absolute;left:4676;top:1950;width:384;height:518" filled="f" stroked="f">
-                  <v:textbox>
-                    <w:txbxContent>
-                      <w:p>
-                        <w:pPr>
-                          <w:rPr>
-                            <w:rFonts w:ascii="Times New Roman" w:hAnsi="Times New Roman" w:cs="Times New Roman"/>
-                            <w:sz w:val="28"/>
-                            <w:szCs w:val="28"/>
-                          </w:rPr>
-                        </w:pPr>
-                        <w:r>
-                          <w:rPr>
-                            <w:rFonts w:ascii="Times New Roman" w:hAnsi="Times New Roman" w:cs="Times New Roman"/>
-                            <w:sz w:val="28"/>
-                            <w:szCs w:val="28"/>
-                          </w:rPr>
-                          <w:t>7</w:t>
-                        </w:r>
-                      </w:p>
-                    </w:txbxContent>
-                  </v:textbox>
-                </v:rect>
-                <v:rect id="_x0000_s1254" style="position:absolute;left:4260;top:2692;width:382;height:518" filled="f" stroked="f">
-                  <v:textbox>
-                    <w:txbxContent>
-                      <w:p>
-                        <w:pPr>
-                          <w:rPr>
-                            <w:rFonts w:ascii="Times New Roman" w:hAnsi="Times New Roman" w:cs="Times New Roman"/>
-                            <w:sz w:val="28"/>
-                            <w:szCs w:val="28"/>
-                          </w:rPr>
-                        </w:pPr>
-                        <w:r>
-                          <w:rPr>
-                            <w:rFonts w:ascii="Times New Roman" w:hAnsi="Times New Roman" w:cs="Times New Roman"/>
-                            <w:sz w:val="28"/>
-                            <w:szCs w:val="28"/>
-                          </w:rPr>
-                          <w:t>4</w:t>
-                        </w:r>
-                      </w:p>
-                    </w:txbxContent>
-                  </v:textbox>
-                </v:rect>
-                <v:rect id="_x0000_s1255" style="position:absolute;left:3225;top:2173;width:383;height:519" filled="f" stroked="f">
-                  <v:textbox>
-                    <w:txbxContent>
-                      <w:p>
-                        <w:pPr>
-                          <w:rPr>
-                            <w:rFonts w:ascii="Times New Roman" w:hAnsi="Times New Roman" w:cs="Times New Roman"/>
-                            <w:sz w:val="28"/>
-                            <w:szCs w:val="28"/>
-                          </w:rPr>
-                        </w:pPr>
-                        <w:r>
-                          <w:rPr>
-                            <w:rFonts w:ascii="Times New Roman" w:hAnsi="Times New Roman" w:cs="Times New Roman"/>
-                            <w:sz w:val="28"/>
-                            <w:szCs w:val="28"/>
-                          </w:rPr>
-                          <w:t>6</w:t>
-                        </w:r>
-                      </w:p>
-                    </w:txbxContent>
-                  </v:textbox>
-                </v:rect>
-                <v:oval id="_x0000_s1257" style="position:absolute;left:6616;top:1193;width:764;height:764">
-                  <v:textbox>
-                    <w:txbxContent>
-                      <w:p>
-                        <w:pPr>
-                          <w:jc w:val="center"/>
-                          <w:rPr>
-                            <w:rFonts w:ascii="Times New Roman" w:hAnsi="Times New Roman" w:cs="Times New Roman"/>
-                            <w:sz w:val="28"/>
-                            <w:szCs w:val="28"/>
-                          </w:rPr>
-                        </w:pPr>
-                        <w:r>
-                          <w:rPr>
-                            <w:rFonts w:ascii="Times New Roman" w:hAnsi="Times New Roman" w:cs="Times New Roman"/>
-                            <w:sz w:val="28"/>
-                            <w:szCs w:val="28"/>
-                          </w:rPr>
-                          <w:t>P</w:t>
-                        </w:r>
-                        <w:r>
-                          <w:rPr>
-                            <w:rFonts w:ascii="Times New Roman" w:hAnsi="Times New Roman" w:cs="Times New Roman"/>
-                            <w:sz w:val="28"/>
-                            <w:szCs w:val="28"/>
-                            <w:vertAlign w:val="subscript"/>
-                          </w:rPr>
-                          <w:t>0</w:t>
-                        </w:r>
-                      </w:p>
-                    </w:txbxContent>
-                  </v:textbox>
-                </v:oval>
-                <v:oval id="_x0000_s1258" style="position:absolute;left:5852;top:2812;width:764;height:764">
-                  <v:textbox>
-                    <w:txbxContent>
-                      <w:p>
-                        <w:pPr>
-                          <w:jc w:val="center"/>
-                          <w:rPr>
-                            <w:rFonts w:ascii="Times New Roman" w:hAnsi="Times New Roman" w:cs="Times New Roman"/>
-                            <w:sz w:val="28"/>
-                            <w:szCs w:val="28"/>
-                          </w:rPr>
-                        </w:pPr>
-                        <w:r>
-                          <w:rPr>
-                            <w:rFonts w:ascii="Times New Roman" w:hAnsi="Times New Roman" w:cs="Times New Roman"/>
-                            <w:sz w:val="28"/>
-                            <w:szCs w:val="28"/>
-                          </w:rPr>
-                          <w:t>P</w:t>
-                        </w:r>
-                        <w:r>
-                          <w:rPr>
-                            <w:rFonts w:ascii="Times New Roman" w:hAnsi="Times New Roman" w:cs="Times New Roman"/>
-                            <w:sz w:val="28"/>
-                            <w:szCs w:val="28"/>
-                            <w:vertAlign w:val="subscript"/>
-                          </w:rPr>
-                          <w:t>1</w:t>
-                        </w:r>
-                      </w:p>
-                    </w:txbxContent>
-                  </v:textbox>
-                </v:oval>
-                <v:oval id="_x0000_s1259" style="position:absolute;left:7336;top:2812;width:764;height:764">
-                  <v:textbox>
-                    <w:txbxContent>
-                      <w:p>
-                        <w:pPr>
-                          <w:jc w:val="center"/>
-                          <w:rPr>
-                            <w:rFonts w:ascii="Times New Roman" w:hAnsi="Times New Roman" w:cs="Times New Roman"/>
-                            <w:sz w:val="28"/>
-                            <w:szCs w:val="28"/>
-                          </w:rPr>
-                        </w:pPr>
-                        <w:r>
-                          <w:rPr>
-                            <w:rFonts w:ascii="Times New Roman" w:hAnsi="Times New Roman" w:cs="Times New Roman"/>
-                            <w:sz w:val="28"/>
-                            <w:szCs w:val="28"/>
-                          </w:rPr>
-                          <w:t>P</w:t>
-                        </w:r>
-                        <w:r>
-                          <w:rPr>
-                            <w:rFonts w:ascii="Times New Roman" w:hAnsi="Times New Roman" w:cs="Times New Roman"/>
-                            <w:sz w:val="28"/>
-                            <w:szCs w:val="28"/>
-                            <w:vertAlign w:val="subscript"/>
-                          </w:rPr>
-                          <w:t>2</w:t>
-                        </w:r>
-                      </w:p>
-                    </w:txbxContent>
-                  </v:textbox>
-                </v:oval>
-                <v:shape id="_x0000_s1260" type="#_x0000_t32" style="position:absolute;left:6234;top:1845;width:494;height:967;flip:x" o:connectortype="straight"/>
-                <v:shape id="_x0000_s1261" type="#_x0000_t32" style="position:absolute;left:7268;top:1845;width:450;height:967" o:connectortype="straight"/>
-                <v:shape id="_x0000_s1262" type="#_x0000_t32" style="position:absolute;left:6616;top:3194;width:720;height:1" o:connectortype="straight"/>
-              </v:group>
-              <v:rect id="_x0000_s1263" style="position:absolute;left:6616;top:3576;width:922;height:518" filled="f" stroked="f">
-                <v:textbox>
-                  <w:txbxContent>
-                    <w:p>
-                      <w:pPr>
-                        <w:rPr>
-                          <w:rFonts w:ascii="Times New Roman" w:hAnsi="Times New Roman" w:cs="Times New Roman"/>
-                          <w:sz w:val="28"/>
-                          <w:szCs w:val="28"/>
-                        </w:rPr>
-                      </w:pPr>
-                      <w:r>
-                        <w:rPr>
-                          <w:rFonts w:ascii="Times New Roman" w:hAnsi="Times New Roman" w:cs="Times New Roman"/>
-                          <w:sz w:val="28"/>
-                          <w:szCs w:val="28"/>
-                        </w:rPr>
-                        <w:t>(b)</w:t>
-                      </w:r>
-                    </w:p>
-                  </w:txbxContent>
-                </v:textbox>
-              </v:rect>
-            </v:group>
+            <v:rect id="_x0000_s1256" style="position:absolute;left:3496;top:3576;width:922;height:518" o:regroupid="9" filled="f" stroked="f">
+              <v:textbox>
+                <w:txbxContent>
+                  <w:p>
+                    <w:pPr>
+                      <w:rPr>
+                        <w:rFonts w:ascii="Times New Roman" w:hAnsi="Times New Roman" w:cs="Times New Roman"/>
+                        <w:sz w:val="28"/>
+                        <w:szCs w:val="28"/>
+                      </w:rPr>
+                    </w:pPr>
+                    <w:r>
+                      <w:rPr>
+                        <w:rFonts w:ascii="Times New Roman" w:hAnsi="Times New Roman" w:cs="Times New Roman"/>
+                        <w:sz w:val="28"/>
+                        <w:szCs w:val="28"/>
+                      </w:rPr>
+                      <w:t>(a)</w:t>
+                    </w:r>
+                  </w:p>
+                </w:txbxContent>
+              </v:textbox>
+            </v:rect>
+            <v:oval id="_x0000_s1244" style="position:absolute;left:3496;top:960;width:764;height:765" o:regroupid="10">
+              <v:textbox>
+                <w:txbxContent>
+                  <w:p>
+                    <w:pPr>
+                      <w:jc w:val="center"/>
+                      <w:rPr>
+                        <w:rFonts w:ascii="Times New Roman" w:hAnsi="Times New Roman" w:cs="Times New Roman"/>
+                        <w:sz w:val="28"/>
+                        <w:szCs w:val="28"/>
+                      </w:rPr>
+                    </w:pPr>
+                    <w:r>
+                      <w:rPr>
+                        <w:rFonts w:ascii="Times New Roman" w:hAnsi="Times New Roman" w:cs="Times New Roman"/>
+                        <w:sz w:val="28"/>
+                        <w:szCs w:val="28"/>
+                      </w:rPr>
+                      <w:t>T</w:t>
+                    </w:r>
+                    <w:r>
+                      <w:rPr>
+                        <w:rFonts w:ascii="Times New Roman" w:hAnsi="Times New Roman" w:cs="Times New Roman"/>
+                        <w:sz w:val="28"/>
+                        <w:szCs w:val="28"/>
+                        <w:vertAlign w:val="subscript"/>
+                      </w:rPr>
+                      <w:t>0</w:t>
+                    </w:r>
+                  </w:p>
+                </w:txbxContent>
+              </v:textbox>
+            </v:oval>
+            <v:oval id="_x0000_s1245" style="position:absolute;left:2358;top:1816;width:763;height:764" o:regroupid="10">
+              <v:textbox>
+                <w:txbxContent>
+                  <w:p>
+                    <w:pPr>
+                      <w:jc w:val="center"/>
+                      <w:rPr>
+                        <w:rFonts w:ascii="Times New Roman" w:hAnsi="Times New Roman" w:cs="Times New Roman"/>
+                        <w:sz w:val="28"/>
+                        <w:szCs w:val="28"/>
+                      </w:rPr>
+                    </w:pPr>
+                    <w:r>
+                      <w:rPr>
+                        <w:rFonts w:ascii="Times New Roman" w:hAnsi="Times New Roman" w:cs="Times New Roman"/>
+                        <w:sz w:val="28"/>
+                        <w:szCs w:val="28"/>
+                      </w:rPr>
+                      <w:t>T</w:t>
+                    </w:r>
+                    <w:r>
+                      <w:rPr>
+                        <w:rFonts w:ascii="Times New Roman" w:hAnsi="Times New Roman" w:cs="Times New Roman"/>
+                        <w:sz w:val="28"/>
+                        <w:szCs w:val="28"/>
+                        <w:vertAlign w:val="subscript"/>
+                      </w:rPr>
+                      <w:t>1</w:t>
+                    </w:r>
+                  </w:p>
+                </w:txbxContent>
+              </v:textbox>
+            </v:oval>
+            <v:oval id="_x0000_s1246" style="position:absolute;left:4815;top:2911;width:764;height:764" o:regroupid="10">
+              <v:textbox>
+                <w:txbxContent>
+                  <w:p>
+                    <w:pPr>
+                      <w:jc w:val="center"/>
+                      <w:rPr>
+                        <w:rFonts w:ascii="Times New Roman" w:hAnsi="Times New Roman" w:cs="Times New Roman"/>
+                        <w:sz w:val="28"/>
+                        <w:szCs w:val="28"/>
+                      </w:rPr>
+                    </w:pPr>
+                    <w:r>
+                      <w:rPr>
+                        <w:rFonts w:ascii="Times New Roman" w:hAnsi="Times New Roman" w:cs="Times New Roman"/>
+                        <w:sz w:val="28"/>
+                        <w:szCs w:val="28"/>
+                      </w:rPr>
+                      <w:t>T</w:t>
+                    </w:r>
+                    <w:r>
+                      <w:rPr>
+                        <w:rFonts w:ascii="Times New Roman" w:hAnsi="Times New Roman" w:cs="Times New Roman"/>
+                        <w:sz w:val="28"/>
+                        <w:szCs w:val="28"/>
+                        <w:vertAlign w:val="subscript"/>
+                      </w:rPr>
+                      <w:t>3</w:t>
+                    </w:r>
+                  </w:p>
+                </w:txbxContent>
+              </v:textbox>
+            </v:oval>
+            <v:oval id="_x0000_s1247" style="position:absolute;left:3496;top:2580;width:764;height:764" o:regroupid="10">
+              <v:textbox>
+                <w:txbxContent>
+                  <w:p>
+                    <w:pPr>
+                      <w:jc w:val="center"/>
+                      <w:rPr>
+                        <w:rFonts w:ascii="Times New Roman" w:hAnsi="Times New Roman" w:cs="Times New Roman"/>
+                        <w:sz w:val="28"/>
+                        <w:szCs w:val="28"/>
+                      </w:rPr>
+                    </w:pPr>
+                    <w:r>
+                      <w:rPr>
+                        <w:rFonts w:ascii="Times New Roman" w:hAnsi="Times New Roman" w:cs="Times New Roman"/>
+                        <w:sz w:val="28"/>
+                        <w:szCs w:val="28"/>
+                      </w:rPr>
+                      <w:t>T</w:t>
+                    </w:r>
+                    <w:r>
+                      <w:rPr>
+                        <w:rFonts w:ascii="Times New Roman" w:hAnsi="Times New Roman" w:cs="Times New Roman"/>
+                        <w:sz w:val="28"/>
+                        <w:szCs w:val="28"/>
+                        <w:vertAlign w:val="subscript"/>
+                      </w:rPr>
+                      <w:t>2</w:t>
+                    </w:r>
+                  </w:p>
+                </w:txbxContent>
+              </v:textbox>
+            </v:oval>
+            <v:shape id="_x0000_s1248" type="#_x0000_t32" style="position:absolute;left:3009;top:1613;width:599;height:315;flip:x" o:connectortype="straight" o:regroupid="10"/>
+            <v:shape id="_x0000_s1249" type="#_x0000_t32" style="position:absolute;left:4148;top:1613;width:1049;height:1298" o:connectortype="straight" o:regroupid="10"/>
+            <v:shape id="_x0000_s1250" type="#_x0000_t32" style="position:absolute;left:4260;top:2962;width:555;height:331;flip:x y" o:connectortype="straight" o:regroupid="10"/>
+            <v:shape id="_x0000_s1251" type="#_x0000_t32" style="position:absolute;left:3009;top:2468;width:599;height:224" o:connectortype="straight" o:regroupid="10"/>
+            <v:rect id="_x0000_s1252" style="position:absolute;left:2858;top:1298;width:579;height:518" o:regroupid="10" filled="f" stroked="f">
+              <v:textbox>
+                <w:txbxContent>
+                  <w:p>
+                    <w:pPr>
+                      <w:rPr>
+                        <w:rFonts w:ascii="Times New Roman" w:hAnsi="Times New Roman" w:cs="Times New Roman"/>
+                        <w:sz w:val="28"/>
+                        <w:szCs w:val="28"/>
+                      </w:rPr>
+                    </w:pPr>
+                    <w:r>
+                      <w:rPr>
+                        <w:rFonts w:ascii="Times New Roman" w:hAnsi="Times New Roman" w:cs="Times New Roman"/>
+                        <w:sz w:val="28"/>
+                        <w:szCs w:val="28"/>
+                      </w:rPr>
+                      <w:t>d</w:t>
+                    </w:r>
+                    <w:r>
+                      <w:rPr>
+                        <w:rFonts w:ascii="Times New Roman" w:hAnsi="Times New Roman" w:cs="Times New Roman"/>
+                        <w:sz w:val="28"/>
+                        <w:szCs w:val="28"/>
+                        <w:vertAlign w:val="subscript"/>
+                      </w:rPr>
+                      <w:t>1</w:t>
+                    </w:r>
+                  </w:p>
+                </w:txbxContent>
+              </v:textbox>
+            </v:rect>
+            <v:rect id="_x0000_s1255" style="position:absolute;left:3225;top:2173;width:1193;height:519" o:regroupid="10" filled="f" stroked="f">
+              <v:textbox>
+                <w:txbxContent>
+                  <w:p>
+                    <w:pPr>
+                      <w:rPr>
+                        <w:rFonts w:ascii="Times New Roman" w:hAnsi="Times New Roman" w:cs="Times New Roman"/>
+                        <w:sz w:val="28"/>
+                        <w:szCs w:val="28"/>
+                      </w:rPr>
+                    </w:pPr>
+                    <w:r>
+                      <w:rPr>
+                        <w:rFonts w:ascii="Times New Roman" w:hAnsi="Times New Roman" w:cs="Times New Roman"/>
+                        <w:sz w:val="28"/>
+                        <w:szCs w:val="28"/>
+                      </w:rPr>
+                      <w:t>d</w:t>
+                    </w:r>
+                    <w:r>
+                      <w:rPr>
+                        <w:rFonts w:ascii="Times New Roman" w:hAnsi="Times New Roman" w:cs="Times New Roman"/>
+                        <w:sz w:val="28"/>
+                        <w:szCs w:val="28"/>
+                        <w:vertAlign w:val="subscript"/>
+                      </w:rPr>
+                      <w:t>2</w:t>
+                    </w:r>
+                  </w:p>
+                </w:txbxContent>
+              </v:textbox>
+            </v:rect>
+            <v:oval id="_x0000_s1257" style="position:absolute;left:6616;top:1193;width:764;height:764" o:regroupid="10">
+              <v:textbox>
+                <w:txbxContent>
+                  <w:p>
+                    <w:pPr>
+                      <w:jc w:val="center"/>
+                      <w:rPr>
+                        <w:rFonts w:ascii="Times New Roman" w:hAnsi="Times New Roman" w:cs="Times New Roman"/>
+                        <w:sz w:val="28"/>
+                        <w:szCs w:val="28"/>
+                      </w:rPr>
+                    </w:pPr>
+                    <w:r>
+                      <w:rPr>
+                        <w:rFonts w:ascii="Times New Roman" w:hAnsi="Times New Roman" w:cs="Times New Roman"/>
+                        <w:sz w:val="28"/>
+                        <w:szCs w:val="28"/>
+                      </w:rPr>
+                      <w:t>P</w:t>
+                    </w:r>
+                    <w:r>
+                      <w:rPr>
+                        <w:rFonts w:ascii="Times New Roman" w:hAnsi="Times New Roman" w:cs="Times New Roman"/>
+                        <w:sz w:val="28"/>
+                        <w:szCs w:val="28"/>
+                        <w:vertAlign w:val="subscript"/>
+                      </w:rPr>
+                      <w:t>0</w:t>
+                    </w:r>
+                  </w:p>
+                </w:txbxContent>
+              </v:textbox>
+            </v:oval>
+            <v:oval id="_x0000_s1258" style="position:absolute;left:5852;top:2812;width:764;height:764" o:regroupid="10">
+              <v:textbox>
+                <w:txbxContent>
+                  <w:p>
+                    <w:pPr>
+                      <w:jc w:val="center"/>
+                      <w:rPr>
+                        <w:rFonts w:ascii="Times New Roman" w:hAnsi="Times New Roman" w:cs="Times New Roman"/>
+                        <w:sz w:val="28"/>
+                        <w:szCs w:val="28"/>
+                      </w:rPr>
+                    </w:pPr>
+                    <w:r>
+                      <w:rPr>
+                        <w:rFonts w:ascii="Times New Roman" w:hAnsi="Times New Roman" w:cs="Times New Roman"/>
+                        <w:sz w:val="28"/>
+                        <w:szCs w:val="28"/>
+                      </w:rPr>
+                      <w:t>P</w:t>
+                    </w:r>
+                    <w:r>
+                      <w:rPr>
+                        <w:rFonts w:ascii="Times New Roman" w:hAnsi="Times New Roman" w:cs="Times New Roman"/>
+                        <w:sz w:val="28"/>
+                        <w:szCs w:val="28"/>
+                        <w:vertAlign w:val="subscript"/>
+                      </w:rPr>
+                      <w:t>1</w:t>
+                    </w:r>
+                  </w:p>
+                </w:txbxContent>
+              </v:textbox>
+            </v:oval>
+            <v:oval id="_x0000_s1259" style="position:absolute;left:7336;top:2812;width:764;height:764" o:regroupid="10">
+              <v:textbox>
+                <w:txbxContent>
+                  <w:p>
+                    <w:pPr>
+                      <w:jc w:val="center"/>
+                      <w:rPr>
+                        <w:rFonts w:ascii="Times New Roman" w:hAnsi="Times New Roman" w:cs="Times New Roman"/>
+                        <w:sz w:val="28"/>
+                        <w:szCs w:val="28"/>
+                      </w:rPr>
+                    </w:pPr>
+                    <w:r>
+                      <w:rPr>
+                        <w:rFonts w:ascii="Times New Roman" w:hAnsi="Times New Roman" w:cs="Times New Roman"/>
+                        <w:sz w:val="28"/>
+                        <w:szCs w:val="28"/>
+                      </w:rPr>
+                      <w:t>P</w:t>
+                    </w:r>
+                    <w:r>
+                      <w:rPr>
+                        <w:rFonts w:ascii="Times New Roman" w:hAnsi="Times New Roman" w:cs="Times New Roman"/>
+                        <w:sz w:val="28"/>
+                        <w:szCs w:val="28"/>
+                        <w:vertAlign w:val="subscript"/>
+                      </w:rPr>
+                      <w:t>2</w:t>
+                    </w:r>
+                  </w:p>
+                </w:txbxContent>
+              </v:textbox>
+            </v:oval>
+            <v:shape id="_x0000_s1260" type="#_x0000_t32" style="position:absolute;left:6234;top:1845;width:494;height:967;flip:x" o:connectortype="straight" o:regroupid="10"/>
+            <v:shape id="_x0000_s1261" type="#_x0000_t32" style="position:absolute;left:7268;top:1845;width:450;height:967" o:connectortype="straight" o:regroupid="10"/>
+            <v:shape id="_x0000_s1262" type="#_x0000_t32" style="position:absolute;left:6616;top:3194;width:720;height:1" o:connectortype="straight" o:regroupid="10"/>
+            <v:rect id="_x0000_s1263" style="position:absolute;left:6616;top:3576;width:922;height:518" o:regroupid="9" filled="f" stroked="f">
+              <v:textbox>
+                <w:txbxContent>
+                  <w:p>
+                    <w:pPr>
+                      <w:rPr>
+                        <w:rFonts w:ascii="Times New Roman" w:hAnsi="Times New Roman" w:cs="Times New Roman"/>
+                        <w:sz w:val="28"/>
+                        <w:szCs w:val="28"/>
+                      </w:rPr>
+                    </w:pPr>
+                    <w:r>
+                      <w:rPr>
+                        <w:rFonts w:ascii="Times New Roman" w:hAnsi="Times New Roman" w:cs="Times New Roman"/>
+                        <w:sz w:val="28"/>
+                        <w:szCs w:val="28"/>
+                      </w:rPr>
+                      <w:t>(b)</w:t>
+                    </w:r>
+                  </w:p>
+                </w:txbxContent>
+              </v:textbox>
+            </v:rect>
+            <v:rect id="_x0000_s1326" style="position:absolute;left:4537;top:1815;width:579;height:518" filled="f" stroked="f">
+              <v:textbox>
+                <w:txbxContent>
+                  <w:p>
+                    <w:pPr>
+                      <w:rPr>
+                        <w:rFonts w:ascii="Times New Roman" w:hAnsi="Times New Roman" w:cs="Times New Roman"/>
+                        <w:sz w:val="28"/>
+                        <w:szCs w:val="28"/>
+                      </w:rPr>
+                    </w:pPr>
+                    <w:r>
+                      <w:rPr>
+                        <w:rFonts w:ascii="Times New Roman" w:hAnsi="Times New Roman" w:cs="Times New Roman"/>
+                        <w:sz w:val="28"/>
+                        <w:szCs w:val="28"/>
+                      </w:rPr>
+                      <w:t>d</w:t>
+                    </w:r>
+                    <w:r>
+                      <w:rPr>
+                        <w:rFonts w:ascii="Times New Roman" w:hAnsi="Times New Roman" w:cs="Times New Roman"/>
+                        <w:sz w:val="28"/>
+                        <w:szCs w:val="28"/>
+                        <w:vertAlign w:val="subscript"/>
+                      </w:rPr>
+                      <w:t>4</w:t>
+                    </w:r>
+                  </w:p>
+                </w:txbxContent>
+              </v:textbox>
+            </v:rect>
+            <v:rect id="_x0000_s1327" style="position:absolute;left:4260;top:2580;width:579;height:518" filled="f" stroked="f">
+              <v:textbox>
+                <w:txbxContent>
+                  <w:p>
+                    <w:pPr>
+                      <w:rPr>
+                        <w:rFonts w:ascii="Times New Roman" w:hAnsi="Times New Roman" w:cs="Times New Roman"/>
+                        <w:sz w:val="28"/>
+                        <w:szCs w:val="28"/>
+                      </w:rPr>
+                    </w:pPr>
+                    <w:r>
+                      <w:rPr>
+                        <w:rFonts w:ascii="Times New Roman" w:hAnsi="Times New Roman" w:cs="Times New Roman"/>
+                        <w:sz w:val="28"/>
+                        <w:szCs w:val="28"/>
+                      </w:rPr>
+                      <w:t>d</w:t>
+                    </w:r>
+                    <w:r>
+                      <w:rPr>
+                        <w:rFonts w:ascii="Times New Roman" w:hAnsi="Times New Roman" w:cs="Times New Roman"/>
+                        <w:sz w:val="28"/>
+                        <w:szCs w:val="28"/>
+                        <w:vertAlign w:val="subscript"/>
+                      </w:rPr>
+                      <w:t>5</w:t>
+                    </w:r>
+                  </w:p>
+                </w:txbxContent>
+              </v:textbox>
+            </v:rect>
             <w10:wrap type="none"/>
             <w10:anchorlock/>
           </v:group>
@@ -6146,6 +6647,7 @@
           <w:szCs w:val="18"/>
           <w:lang w:val="ru-RU"/>
         </w:rPr>
+        <w:lastRenderedPageBreak/>
         <w:t>При P &lt; S. Каждый ПЭ расширяется только начальным узлом, что порождает S новых узлы. Каждый ПЭ получает один узел, дополнительные узлы распределяются циклически (RR).</w:t>
       </w:r>
     </w:p>
@@ -6877,7 +7379,6 @@
           <w:szCs w:val="18"/>
           <w:lang w:val="ru-RU"/>
         </w:rPr>
-        <w:lastRenderedPageBreak/>
         <w:t>станавливает</w:t>
       </w:r>
       <w:r>
@@ -7675,18 +8176,20 @@
           <w:szCs w:val="18"/>
           <w:lang w:val="ru-RU"/>
         </w:rPr>
-        <w:t>Алгоритм разделения секрета Шамира</w:t>
-      </w:r>
-    </w:p>
-    <w:p>
-      <w:pPr>
-        <w:ind w:firstLine="357"/>
-        <w:jc w:val="both"/>
+        <w:t>Разделение данных для безопасной передачи по открытому каналу</w:t>
+      </w:r>
+    </w:p>
+    <w:p>
+      <w:pPr>
+        <w:shd w:val="clear" w:color="auto" w:fill="FFFFFF"/>
+        <w:ind w:firstLine="426"/>
+        <w:outlineLvl w:val="2"/>
         <w:rPr>
           <w:rFonts w:ascii="Times New Roman" w:eastAsia="Times New Roman" w:hAnsi="Times New Roman" w:cs="Times New Roman"/>
           <w:bCs/>
-          <w:sz w:val="18"/>
-          <w:szCs w:val="18"/>
+          <w:color w:val="000000"/>
+          <w:sz w:val="16"/>
+          <w:szCs w:val="16"/>
           <w:lang w:val="ru-RU" w:eastAsia="ru-RU"/>
         </w:rPr>
       </w:pPr>
@@ -7694,18 +8197,53 @@
         <w:rPr>
           <w:rFonts w:ascii="Times New Roman" w:eastAsia="Times New Roman" w:hAnsi="Times New Roman" w:cs="Times New Roman"/>
           <w:bCs/>
-          <w:sz w:val="18"/>
-          <w:szCs w:val="18"/>
+          <w:color w:val="000000"/>
+          <w:sz w:val="16"/>
+          <w:szCs w:val="16"/>
           <w:lang w:val="ru-RU" w:eastAsia="ru-RU"/>
         </w:rPr>
-        <w:t xml:space="preserve">Алгоритм разделения секрета Шамира позволяет разделить секретную информацию на </w:t>
+        <w:t xml:space="preserve">Для </w:t>
       </w:r>
       <w:r>
         <w:rPr>
           <w:rFonts w:ascii="Times New Roman" w:eastAsia="Times New Roman" w:hAnsi="Times New Roman" w:cs="Times New Roman"/>
           <w:bCs/>
-          <w:sz w:val="18"/>
-          <w:szCs w:val="18"/>
+          <w:color w:val="000000"/>
+          <w:sz w:val="16"/>
+          <w:szCs w:val="16"/>
+          <w:lang w:val="ru-RU" w:eastAsia="ru-RU"/>
+        </w:rPr>
+        <w:t xml:space="preserve">безопасной </w:t>
+      </w:r>
+      <w:r>
+        <w:rPr>
+          <w:rFonts w:ascii="Times New Roman" w:eastAsia="Times New Roman" w:hAnsi="Times New Roman" w:cs="Times New Roman"/>
+          <w:bCs/>
+          <w:color w:val="000000"/>
+          <w:sz w:val="16"/>
+          <w:szCs w:val="16"/>
+          <w:lang w:val="ru-RU" w:eastAsia="ru-RU"/>
+        </w:rPr>
+        <w:t xml:space="preserve">передачи </w:t>
+      </w:r>
+      <w:r>
+        <w:rPr>
+          <w:rFonts w:ascii="Times New Roman" w:eastAsia="Times New Roman" w:hAnsi="Times New Roman" w:cs="Times New Roman"/>
+          <w:bCs/>
+          <w:color w:val="000000"/>
+          <w:sz w:val="16"/>
+          <w:szCs w:val="16"/>
+          <w:lang w:val="ru-RU" w:eastAsia="ru-RU"/>
+        </w:rPr>
+        <w:t xml:space="preserve">данных по открытым каналам связи можно использовать разделение данных, для передачи частей по разным каналам. Для восстановления исходного сообщения, разделенного на </w:t>
+      </w:r>
+      <w:r>
+        <w:rPr>
+          <w:rFonts w:ascii="Times New Roman" w:eastAsia="Times New Roman" w:hAnsi="Times New Roman" w:cs="Times New Roman"/>
+          <w:bCs/>
+          <w:color w:val="000000"/>
+          <w:sz w:val="16"/>
+          <w:szCs w:val="16"/>
           <w:lang w:eastAsia="ru-RU"/>
         </w:rPr>
         <w:t>n</w:t>
@@ -7714,51 +8252,569 @@
         <w:rPr>
           <w:rFonts w:ascii="Times New Roman" w:eastAsia="Times New Roman" w:hAnsi="Times New Roman" w:cs="Times New Roman"/>
           <w:bCs/>
-          <w:sz w:val="18"/>
-          <w:szCs w:val="18"/>
+          <w:color w:val="000000"/>
+          <w:sz w:val="16"/>
+          <w:szCs w:val="16"/>
           <w:lang w:val="ru-RU" w:eastAsia="ru-RU"/>
         </w:rPr>
-        <w:t xml:space="preserve"> частей, таким образом, чтобы при наличии (</w:t>
+        <w:t xml:space="preserve"> частей, необходимо собрать </w:t>
       </w:r>
       <w:r>
         <w:rPr>
           <w:rFonts w:ascii="Times New Roman" w:eastAsia="Times New Roman" w:hAnsi="Times New Roman" w:cs="Times New Roman"/>
           <w:bCs/>
-          <w:sz w:val="18"/>
-          <w:szCs w:val="18"/>
+          <w:color w:val="000000"/>
+          <w:sz w:val="16"/>
+          <w:szCs w:val="16"/>
           <w:lang w:eastAsia="ru-RU"/>
         </w:rPr>
-        <w:t>t</w:t>
+        <w:t>k</w:t>
       </w:r>
       <w:r>
         <w:rPr>
           <w:rFonts w:ascii="Times New Roman" w:eastAsia="Times New Roman" w:hAnsi="Times New Roman" w:cs="Times New Roman"/>
           <w:bCs/>
-          <w:sz w:val="18"/>
-          <w:szCs w:val="18"/>
+          <w:color w:val="000000"/>
+          <w:sz w:val="16"/>
+          <w:szCs w:val="16"/>
           <w:lang w:val="ru-RU" w:eastAsia="ru-RU"/>
         </w:rPr>
-        <w:t xml:space="preserve">-1) частей, ее восстановление было невозможно, а при наличии </w:t>
-      </w:r>
-      <w:r>
+        <w:t xml:space="preserve"> частей. Таким образом безопасность передачи повышается.  </w:t>
+      </w:r>
+    </w:p>
+    <w:p>
+      <w:pPr>
+        <w:shd w:val="clear" w:color="auto" w:fill="FFFFFF"/>
+        <w:ind w:firstLine="426"/>
+        <w:outlineLvl w:val="2"/>
         <w:rPr>
           <w:rFonts w:ascii="Times New Roman" w:eastAsia="Times New Roman" w:hAnsi="Times New Roman" w:cs="Times New Roman"/>
-          <w:bCs/>
-          <w:sz w:val="18"/>
-          <w:szCs w:val="18"/>
+          <w:b/>
+          <w:bCs/>
+          <w:color w:val="000000"/>
+          <w:sz w:val="16"/>
+          <w:szCs w:val="16"/>
+          <w:lang w:val="ru-RU" w:eastAsia="ru-RU"/>
+        </w:rPr>
+      </w:pPr>
+      <w:r>
+        <w:rPr>
+          <w:rFonts w:ascii="Times New Roman" w:eastAsia="Times New Roman" w:hAnsi="Times New Roman" w:cs="Times New Roman"/>
+          <w:b/>
+          <w:bCs/>
+          <w:color w:val="000000"/>
+          <w:sz w:val="16"/>
+          <w:szCs w:val="16"/>
+          <w:lang w:val="ru-RU" w:eastAsia="ru-RU"/>
+        </w:rPr>
+        <w:t>АлгоритмБлекли</w:t>
+      </w:r>
+    </w:p>
+    <w:p>
+      <w:pPr>
+        <w:shd w:val="clear" w:color="auto" w:fill="FFFFFF"/>
+        <w:ind w:firstLine="426"/>
+        <w:outlineLvl w:val="2"/>
+        <w:rPr>
+          <w:rFonts w:ascii="Times New Roman" w:eastAsia="Times New Roman" w:hAnsi="Times New Roman" w:cs="Times New Roman"/>
+          <w:bCs/>
+          <w:color w:val="000000"/>
+          <w:sz w:val="16"/>
+          <w:szCs w:val="16"/>
+          <w:lang w:val="ru-RU" w:eastAsia="ru-RU"/>
+        </w:rPr>
+      </w:pPr>
+      <w:r>
+        <w:rPr>
+          <w:rFonts w:ascii="Times New Roman" w:eastAsia="Times New Roman" w:hAnsi="Times New Roman" w:cs="Times New Roman"/>
+          <w:bCs/>
+          <w:color w:val="000000"/>
+          <w:sz w:val="16"/>
+          <w:szCs w:val="16"/>
+          <w:lang w:val="ru-RU" w:eastAsia="ru-RU"/>
+        </w:rPr>
+        <w:t>С помощью алгоритма Блекли можно создать (</w:t>
+      </w:r>
+      <w:r>
+        <w:rPr>
+          <w:rFonts w:ascii="Times New Roman" w:eastAsia="Times New Roman" w:hAnsi="Times New Roman" w:cs="Times New Roman"/>
+          <w:bCs/>
+          <w:color w:val="000000"/>
+          <w:sz w:val="16"/>
+          <w:szCs w:val="16"/>
           <w:lang w:eastAsia="ru-RU"/>
         </w:rPr>
-        <w:t>t</w:t>
+        <w:t>n</w:t>
       </w:r>
       <w:r>
         <w:rPr>
           <w:rFonts w:ascii="Times New Roman" w:eastAsia="Times New Roman" w:hAnsi="Times New Roman" w:cs="Times New Roman"/>
           <w:bCs/>
-          <w:sz w:val="18"/>
-          <w:szCs w:val="18"/>
+          <w:color w:val="000000"/>
+          <w:sz w:val="16"/>
+          <w:szCs w:val="16"/>
           <w:lang w:val="ru-RU" w:eastAsia="ru-RU"/>
         </w:rPr>
-        <w:t xml:space="preserve"> и более частей информацию можно было восстановить.</w:t>
+        <w:t>,</w:t>
+      </w:r>
+      <w:r>
+        <w:rPr>
+          <w:rFonts w:ascii="Times New Roman" w:eastAsia="Times New Roman" w:hAnsi="Times New Roman" w:cs="Times New Roman"/>
+          <w:bCs/>
+          <w:color w:val="000000"/>
+          <w:sz w:val="16"/>
+          <w:szCs w:val="16"/>
+          <w:lang w:eastAsia="ru-RU"/>
+        </w:rPr>
+        <w:t>k</w:t>
+      </w:r>
+      <w:r>
+        <w:rPr>
+          <w:rFonts w:ascii="Times New Roman" w:eastAsia="Times New Roman" w:hAnsi="Times New Roman" w:cs="Times New Roman"/>
+          <w:bCs/>
+          <w:color w:val="000000"/>
+          <w:sz w:val="16"/>
+          <w:szCs w:val="16"/>
+          <w:lang w:val="ru-RU" w:eastAsia="ru-RU"/>
+        </w:rPr>
+        <w:t xml:space="preserve">)-алгоритм разделения секрета для любых </w:t>
+      </w:r>
+      <w:r>
+        <w:rPr>
+          <w:rFonts w:ascii="Times New Roman" w:eastAsia="Times New Roman" w:hAnsi="Times New Roman" w:cs="Times New Roman"/>
+          <w:bCs/>
+          <w:color w:val="000000"/>
+          <w:sz w:val="16"/>
+          <w:szCs w:val="16"/>
+          <w:lang w:eastAsia="ru-RU"/>
+        </w:rPr>
+        <w:t>n</w:t>
+      </w:r>
+      <w:r>
+        <w:rPr>
+          <w:rFonts w:ascii="Times New Roman" w:eastAsia="Times New Roman" w:hAnsi="Times New Roman" w:cs="Times New Roman"/>
+          <w:bCs/>
+          <w:color w:val="000000"/>
+          <w:sz w:val="16"/>
+          <w:szCs w:val="16"/>
+          <w:lang w:val="ru-RU" w:eastAsia="ru-RU"/>
+        </w:rPr>
+        <w:t xml:space="preserve"> и </w:t>
+      </w:r>
+      <w:r>
+        <w:rPr>
+          <w:rFonts w:ascii="Times New Roman" w:eastAsia="Times New Roman" w:hAnsi="Times New Roman" w:cs="Times New Roman"/>
+          <w:bCs/>
+          <w:color w:val="000000"/>
+          <w:sz w:val="16"/>
+          <w:szCs w:val="16"/>
+          <w:lang w:eastAsia="ru-RU"/>
+        </w:rPr>
+        <w:t>k</w:t>
+      </w:r>
+      <w:r>
+        <w:rPr>
+          <w:rFonts w:ascii="Times New Roman" w:eastAsia="Times New Roman" w:hAnsi="Times New Roman" w:cs="Times New Roman"/>
+          <w:bCs/>
+          <w:color w:val="000000"/>
+          <w:sz w:val="16"/>
+          <w:szCs w:val="16"/>
+          <w:lang w:val="ru-RU" w:eastAsia="ru-RU"/>
+        </w:rPr>
+        <w:t xml:space="preserve">: для этого надо положить размерность пространства равную </w:t>
+      </w:r>
+      <w:r>
+        <w:rPr>
+          <w:rFonts w:ascii="Times New Roman" w:eastAsia="Times New Roman" w:hAnsi="Times New Roman" w:cs="Times New Roman"/>
+          <w:bCs/>
+          <w:color w:val="000000"/>
+          <w:sz w:val="16"/>
+          <w:szCs w:val="16"/>
+          <w:lang w:eastAsia="ru-RU"/>
+        </w:rPr>
+        <w:t>n</w:t>
+      </w:r>
+      <w:r>
+        <w:rPr>
+          <w:rFonts w:ascii="Times New Roman" w:eastAsia="Times New Roman" w:hAnsi="Times New Roman" w:cs="Times New Roman"/>
+          <w:bCs/>
+          <w:color w:val="000000"/>
+          <w:sz w:val="16"/>
+          <w:szCs w:val="16"/>
+          <w:lang w:val="ru-RU" w:eastAsia="ru-RU"/>
+        </w:rPr>
+        <w:t xml:space="preserve">, и каждому из </w:t>
+      </w:r>
+      <w:r>
+        <w:rPr>
+          <w:rFonts w:ascii="Times New Roman" w:eastAsia="Times New Roman" w:hAnsi="Times New Roman" w:cs="Times New Roman"/>
+          <w:bCs/>
+          <w:color w:val="000000"/>
+          <w:sz w:val="16"/>
+          <w:szCs w:val="16"/>
+          <w:lang w:eastAsia="ru-RU"/>
+        </w:rPr>
+        <w:t>n</w:t>
+      </w:r>
+      <w:r>
+        <w:rPr>
+          <w:rFonts w:ascii="Times New Roman" w:eastAsia="Times New Roman" w:hAnsi="Times New Roman" w:cs="Times New Roman"/>
+          <w:bCs/>
+          <w:color w:val="000000"/>
+          <w:sz w:val="16"/>
+          <w:szCs w:val="16"/>
+          <w:lang w:val="ru-RU" w:eastAsia="ru-RU"/>
+        </w:rPr>
+        <w:t xml:space="preserve"> игроков дать одну гиперплоскость, проходящую через секретную точку. Тогда любые </w:t>
+      </w:r>
+      <w:r>
+        <w:rPr>
+          <w:rFonts w:ascii="Times New Roman" w:eastAsia="Times New Roman" w:hAnsi="Times New Roman" w:cs="Times New Roman"/>
+          <w:bCs/>
+          <w:color w:val="000000"/>
+          <w:sz w:val="16"/>
+          <w:szCs w:val="16"/>
+          <w:lang w:eastAsia="ru-RU"/>
+        </w:rPr>
+        <w:t>k</w:t>
+      </w:r>
+      <w:r>
+        <w:rPr>
+          <w:rFonts w:ascii="Times New Roman" w:eastAsia="Times New Roman" w:hAnsi="Times New Roman" w:cs="Times New Roman"/>
+          <w:bCs/>
+          <w:color w:val="000000"/>
+          <w:sz w:val="16"/>
+          <w:szCs w:val="16"/>
+          <w:lang w:val="ru-RU" w:eastAsia="ru-RU"/>
+        </w:rPr>
+        <w:t xml:space="preserve"> из </w:t>
+      </w:r>
+      <w:r>
+        <w:rPr>
+          <w:rFonts w:ascii="Times New Roman" w:eastAsia="Times New Roman" w:hAnsi="Times New Roman" w:cs="Times New Roman"/>
+          <w:bCs/>
+          <w:color w:val="000000"/>
+          <w:sz w:val="16"/>
+          <w:szCs w:val="16"/>
+          <w:lang w:eastAsia="ru-RU"/>
+        </w:rPr>
+        <w:t>n</w:t>
+      </w:r>
+      <w:r>
+        <w:rPr>
+          <w:rFonts w:ascii="Times New Roman" w:eastAsia="Times New Roman" w:hAnsi="Times New Roman" w:cs="Times New Roman"/>
+          <w:bCs/>
+          <w:color w:val="000000"/>
+          <w:sz w:val="16"/>
+          <w:szCs w:val="16"/>
+          <w:lang w:val="ru-RU" w:eastAsia="ru-RU"/>
+        </w:rPr>
+        <w:t xml:space="preserve"> гиперплоскостей будут однозначно пересекаться в секретной точке. </w:t>
+      </w:r>
+    </w:p>
+    <w:p>
+      <w:pPr>
+        <w:shd w:val="clear" w:color="auto" w:fill="FFFFFF"/>
+        <w:ind w:firstLine="426"/>
+        <w:outlineLvl w:val="2"/>
+        <w:rPr>
+          <w:rFonts w:ascii="Times New Roman" w:eastAsia="Times New Roman" w:hAnsi="Times New Roman" w:cs="Times New Roman"/>
+          <w:b/>
+          <w:bCs/>
+          <w:color w:val="000000"/>
+          <w:sz w:val="16"/>
+          <w:szCs w:val="16"/>
+          <w:lang w:val="ru-RU" w:eastAsia="ru-RU"/>
+        </w:rPr>
+      </w:pPr>
+      <w:r>
+        <w:rPr>
+          <w:rFonts w:ascii="Times New Roman" w:eastAsia="Times New Roman" w:hAnsi="Times New Roman" w:cs="Times New Roman"/>
+          <w:b/>
+          <w:bCs/>
+          <w:color w:val="000000"/>
+          <w:sz w:val="16"/>
+          <w:szCs w:val="16"/>
+          <w:lang w:val="ru-RU" w:eastAsia="ru-RU"/>
+        </w:rPr>
+        <w:t>Алгоритм Шамира</w:t>
+      </w:r>
+    </w:p>
+    <w:p>
+      <w:pPr>
+        <w:shd w:val="clear" w:color="auto" w:fill="FFFFFF"/>
+        <w:ind w:firstLine="426"/>
+        <w:outlineLvl w:val="2"/>
+        <w:rPr>
+          <w:rFonts w:ascii="Times New Roman" w:eastAsia="Times New Roman" w:hAnsi="Times New Roman" w:cs="Times New Roman"/>
+          <w:bCs/>
+          <w:color w:val="000000"/>
+          <w:sz w:val="16"/>
+          <w:szCs w:val="16"/>
+          <w:lang w:val="ru-RU" w:eastAsia="ru-RU"/>
+        </w:rPr>
+      </w:pPr>
+      <w:r>
+        <w:rPr>
+          <w:rFonts w:ascii="Times New Roman" w:eastAsia="Times New Roman" w:hAnsi="Times New Roman" w:cs="Times New Roman"/>
+          <w:bCs/>
+          <w:color w:val="000000"/>
+          <w:sz w:val="16"/>
+          <w:szCs w:val="16"/>
+          <w:lang w:val="ru-RU" w:eastAsia="ru-RU"/>
+        </w:rPr>
+        <w:t xml:space="preserve">Идея Алгоритм заключается в том, что двух точек достаточно для задания прямой, трех точек — для задания параболы, четырёх точек — для кубической параболы, и так далее. Чтобы задать многочлен степени </w:t>
+      </w:r>
+      <w:r>
+        <w:rPr>
+          <w:rFonts w:ascii="Times New Roman" w:eastAsia="Times New Roman" w:hAnsi="Times New Roman" w:cs="Times New Roman"/>
+          <w:bCs/>
+          <w:i/>
+          <w:color w:val="000000"/>
+          <w:sz w:val="16"/>
+          <w:szCs w:val="16"/>
+          <w:lang w:eastAsia="ru-RU"/>
+        </w:rPr>
+        <w:t>k</w:t>
+      </w:r>
+      <w:r>
+        <w:rPr>
+          <w:rFonts w:ascii="Times New Roman" w:eastAsia="Times New Roman" w:hAnsi="Times New Roman" w:cs="Times New Roman"/>
+          <w:bCs/>
+          <w:color w:val="000000"/>
+          <w:sz w:val="16"/>
+          <w:szCs w:val="16"/>
+          <w:lang w:val="ru-RU" w:eastAsia="ru-RU"/>
+        </w:rPr>
+        <w:t xml:space="preserve"> требуется </w:t>
+      </w:r>
+      <w:r>
+        <w:rPr>
+          <w:rFonts w:ascii="Times New Roman" w:eastAsia="Times New Roman" w:hAnsi="Times New Roman" w:cs="Times New Roman"/>
+          <w:bCs/>
+          <w:i/>
+          <w:color w:val="000000"/>
+          <w:sz w:val="16"/>
+          <w:szCs w:val="16"/>
+          <w:lang w:eastAsia="ru-RU"/>
+        </w:rPr>
+        <w:t>k</w:t>
+      </w:r>
+      <w:r>
+        <w:rPr>
+          <w:rFonts w:ascii="Times New Roman" w:eastAsia="Times New Roman" w:hAnsi="Times New Roman" w:cs="Times New Roman"/>
+          <w:bCs/>
+          <w:i/>
+          <w:color w:val="000000"/>
+          <w:sz w:val="16"/>
+          <w:szCs w:val="16"/>
+          <w:lang w:val="ru-RU" w:eastAsia="ru-RU"/>
+        </w:rPr>
+        <w:t>+1</w:t>
+      </w:r>
+      <w:r>
+        <w:rPr>
+          <w:rFonts w:ascii="Times New Roman" w:eastAsia="Times New Roman" w:hAnsi="Times New Roman" w:cs="Times New Roman"/>
+          <w:bCs/>
+          <w:color w:val="000000"/>
+          <w:sz w:val="16"/>
+          <w:szCs w:val="16"/>
+          <w:lang w:val="ru-RU" w:eastAsia="ru-RU"/>
+        </w:rPr>
+        <w:t xml:space="preserve"> точек.</w:t>
+      </w:r>
+    </w:p>
+    <w:p>
+      <w:pPr>
+        <w:shd w:val="clear" w:color="auto" w:fill="FFFFFF"/>
+        <w:ind w:firstLine="426"/>
+        <w:outlineLvl w:val="2"/>
+        <w:rPr>
+          <w:rFonts w:ascii="Times New Roman" w:eastAsia="Times New Roman" w:hAnsi="Times New Roman" w:cs="Times New Roman"/>
+          <w:bCs/>
+          <w:color w:val="000000"/>
+          <w:sz w:val="16"/>
+          <w:szCs w:val="16"/>
+          <w:lang w:val="ru-RU" w:eastAsia="ru-RU"/>
+        </w:rPr>
+      </w:pPr>
+      <w:r>
+        <w:rPr>
+          <w:rFonts w:ascii="Times New Roman" w:eastAsia="Times New Roman" w:hAnsi="Times New Roman" w:cs="Times New Roman"/>
+          <w:bCs/>
+          <w:color w:val="000000"/>
+          <w:sz w:val="16"/>
+          <w:szCs w:val="16"/>
+          <w:lang w:val="ru-RU" w:eastAsia="ru-RU"/>
+        </w:rPr>
+        <w:t xml:space="preserve">Для разделения данных </w:t>
+      </w:r>
+      <w:r>
+        <w:rPr>
+          <w:rFonts w:ascii="Times New Roman" w:eastAsia="Times New Roman" w:hAnsi="Times New Roman" w:cs="Times New Roman"/>
+          <w:bCs/>
+          <w:color w:val="000000"/>
+          <w:sz w:val="16"/>
+          <w:szCs w:val="16"/>
+          <w:lang w:val="ru-RU" w:eastAsia="ru-RU"/>
+        </w:rPr>
+        <w:t xml:space="preserve"> таким</w:t>
+      </w:r>
+      <w:r>
+        <w:rPr>
+          <w:rFonts w:ascii="Times New Roman" w:eastAsia="Times New Roman" w:hAnsi="Times New Roman" w:cs="Times New Roman"/>
+          <w:bCs/>
+          <w:color w:val="000000"/>
+          <w:sz w:val="16"/>
+          <w:szCs w:val="16"/>
+          <w:lang w:val="ru-RU" w:eastAsia="ru-RU"/>
+        </w:rPr>
+        <w:t xml:space="preserve"> образом, чтобы восстановление было возможно при наличии </w:t>
+      </w:r>
+      <w:r>
+        <w:rPr>
+          <w:rFonts w:ascii="Times New Roman" w:eastAsia="Times New Roman" w:hAnsi="Times New Roman" w:cs="Times New Roman"/>
+          <w:bCs/>
+          <w:color w:val="000000"/>
+          <w:sz w:val="16"/>
+          <w:szCs w:val="16"/>
+          <w:lang w:eastAsia="ru-RU"/>
+        </w:rPr>
+        <w:t>k</w:t>
+      </w:r>
+      <w:r>
+        <w:rPr>
+          <w:rFonts w:ascii="Times New Roman" w:eastAsia="Times New Roman" w:hAnsi="Times New Roman" w:cs="Times New Roman"/>
+          <w:bCs/>
+          <w:color w:val="000000"/>
+          <w:sz w:val="16"/>
+          <w:szCs w:val="16"/>
+          <w:lang w:val="ru-RU" w:eastAsia="ru-RU"/>
+        </w:rPr>
+        <w:t xml:space="preserve"> </w:t>
+      </w:r>
+      <w:r>
+        <w:rPr>
+          <w:rFonts w:ascii="Times New Roman" w:eastAsia="Times New Roman" w:hAnsi="Times New Roman" w:cs="Times New Roman"/>
+          <w:bCs/>
+          <w:color w:val="000000"/>
+          <w:sz w:val="16"/>
+          <w:szCs w:val="16"/>
+          <w:lang w:val="ru-RU" w:eastAsia="ru-RU"/>
+        </w:rPr>
+        <w:t>частей</w:t>
+      </w:r>
+      <w:r>
+        <w:rPr>
+          <w:rFonts w:ascii="Times New Roman" w:eastAsia="Times New Roman" w:hAnsi="Times New Roman" w:cs="Times New Roman"/>
+          <w:bCs/>
+          <w:color w:val="000000"/>
+          <w:sz w:val="16"/>
+          <w:szCs w:val="16"/>
+          <w:lang w:val="ru-RU" w:eastAsia="ru-RU"/>
+        </w:rPr>
+        <w:t xml:space="preserve">, </w:t>
+      </w:r>
+      <w:r>
+        <w:rPr>
+          <w:rFonts w:ascii="Times New Roman" w:eastAsia="Times New Roman" w:hAnsi="Times New Roman" w:cs="Times New Roman"/>
+          <w:bCs/>
+          <w:color w:val="000000"/>
+          <w:sz w:val="16"/>
+          <w:szCs w:val="16"/>
+          <w:lang w:val="ru-RU" w:eastAsia="ru-RU"/>
+        </w:rPr>
+        <w:t xml:space="preserve">данные трансформируются в </w:t>
+      </w:r>
+      <w:r>
+        <w:rPr>
+          <w:rFonts w:ascii="Times New Roman" w:eastAsia="Times New Roman" w:hAnsi="Times New Roman" w:cs="Times New Roman"/>
+          <w:bCs/>
+          <w:color w:val="000000"/>
+          <w:sz w:val="16"/>
+          <w:szCs w:val="16"/>
+          <w:lang w:val="ru-RU" w:eastAsia="ru-RU"/>
+        </w:rPr>
+        <w:t xml:space="preserve"> формулу многочлена степени. Восстановить этот многочлен можно по точкам. Количество же различных точек многочлена не ограничено.</w:t>
+      </w:r>
+    </w:p>
+    <w:p>
+      <w:pPr>
+        <w:ind w:firstLine="426"/>
+        <w:jc w:val="both"/>
+        <w:rPr>
+          <w:rFonts w:ascii="Times New Roman" w:hAnsi="Times New Roman" w:cs="Times New Roman"/>
+          <w:b/>
+          <w:sz w:val="16"/>
+          <w:szCs w:val="16"/>
+          <w:lang w:val="ru-RU"/>
+        </w:rPr>
+      </w:pPr>
+      <w:r>
+        <w:rPr>
+          <w:rFonts w:ascii="Times New Roman" w:eastAsia="Times New Roman" w:hAnsi="Times New Roman" w:cs="Times New Roman"/>
+          <w:bCs/>
+          <w:color w:val="000000"/>
+          <w:sz w:val="16"/>
+          <w:szCs w:val="16"/>
+          <w:lang w:val="ru-RU" w:eastAsia="ru-RU"/>
+        </w:rPr>
+        <w:t xml:space="preserve">Алгоритм Блекли менее эффективна, чем алгоритм Шамира: в алгоритме Шамира каждая доля такого же размера как и секрет, а в алгоритме Блекли каждая доля в </w:t>
+      </w:r>
+      <w:r>
+        <w:rPr>
+          <w:rFonts w:ascii="Times New Roman" w:eastAsia="Times New Roman" w:hAnsi="Times New Roman" w:cs="Times New Roman"/>
+          <w:bCs/>
+          <w:color w:val="000000"/>
+          <w:sz w:val="16"/>
+          <w:szCs w:val="16"/>
+          <w:lang w:eastAsia="ru-RU"/>
+        </w:rPr>
+        <w:t>k</w:t>
+      </w:r>
+      <w:r>
+        <w:rPr>
+          <w:rFonts w:ascii="Times New Roman" w:eastAsia="Times New Roman" w:hAnsi="Times New Roman" w:cs="Times New Roman"/>
+          <w:bCs/>
+          <w:color w:val="000000"/>
+          <w:sz w:val="16"/>
+          <w:szCs w:val="16"/>
+          <w:lang w:val="ru-RU" w:eastAsia="ru-RU"/>
+        </w:rPr>
+        <w:t xml:space="preserve"> раз больше. </w:t>
+      </w:r>
+      <w:r>
+        <w:rPr>
+          <w:rFonts w:ascii="Times New Roman" w:eastAsia="Times New Roman" w:hAnsi="Times New Roman" w:cs="Times New Roman"/>
+          <w:bCs/>
+          <w:color w:val="000000"/>
+          <w:sz w:val="16"/>
+          <w:szCs w:val="16"/>
+          <w:lang w:val="ru-RU" w:eastAsia="ru-RU"/>
+        </w:rPr>
+        <w:t>Поэтому ми в нашей роботе используем алгоритм Шамира.</w:t>
+      </w:r>
+      <w:r>
+        <w:rPr>
+          <w:rFonts w:ascii="Times New Roman" w:eastAsia="Times New Roman" w:hAnsi="Times New Roman" w:cs="Times New Roman"/>
+          <w:bCs/>
+          <w:color w:val="000000"/>
+          <w:sz w:val="16"/>
+          <w:szCs w:val="16"/>
+          <w:lang w:val="ru-RU" w:eastAsia="ru-RU"/>
+        </w:rPr>
+        <w:t xml:space="preserve"> </w:t>
+      </w:r>
+      <w:r>
+        <w:rPr>
+          <w:rFonts w:ascii="Times New Roman" w:eastAsia="Times New Roman" w:hAnsi="Times New Roman" w:cs="Times New Roman"/>
+          <w:bCs/>
+          <w:color w:val="000000"/>
+          <w:sz w:val="16"/>
+          <w:szCs w:val="16"/>
+          <w:lang w:val="ru-RU" w:eastAsia="ru-RU"/>
+        </w:rPr>
+        <w:t xml:space="preserve">Рассмотрим алгоритм Шамира детальней. </w:t>
       </w:r>
     </w:p>
     <w:p>
@@ -7957,10 +9013,10 @@
           <w:lang w:eastAsia="ru-RU"/>
         </w:rPr>
         <w:object w:dxaOrig="4780" w:dyaOrig="380">
-          <v:shape id="_x0000_i1026" type="#_x0000_t75" style="width:239.25pt;height:18.75pt" o:ole="">
+          <v:shape id="_x0000_i1028" type="#_x0000_t75" style="width:239.15pt;height:18.8pt" o:ole="">
             <v:imagedata r:id="rId13" o:title=""/>
           </v:shape>
-          <o:OLEObject Type="Embed" ProgID="Equation.3" ShapeID="_x0000_i1026" DrawAspect="Content" ObjectID="_1426355270" r:id="rId14"/>
+          <o:OLEObject Type="Embed" ProgID="Equation.3" ShapeID="_x0000_i1028" DrawAspect="Content" ObjectID="_1427050747" r:id="rId14"/>
         </w:object>
       </w:r>
     </w:p>
@@ -8034,10 +9090,10 @@
           <w:lang w:eastAsia="ru-RU"/>
         </w:rPr>
         <w:object w:dxaOrig="1440" w:dyaOrig="360">
-          <v:shape id="_x0000_i1027" type="#_x0000_t75" style="width:1in;height:18pt" o:ole="">
+          <v:shape id="_x0000_i1029" type="#_x0000_t75" style="width:1in;height:18.15pt" o:ole="">
             <v:imagedata r:id="rId15" o:title=""/>
           </v:shape>
-          <o:OLEObject Type="Embed" ProgID="Equation.3" ShapeID="_x0000_i1027" DrawAspect="Content" ObjectID="_1426355271" r:id="rId16"/>
+          <o:OLEObject Type="Embed" ProgID="Equation.3" ShapeID="_x0000_i1029" DrawAspect="Content" ObjectID="_1427050748" r:id="rId16"/>
         </w:object>
       </w:r>
       <w:r>
@@ -8095,16 +9151,16 @@
       <w:r>
         <w:rPr>
           <w:rFonts w:ascii="Times New Roman" w:eastAsia="Times New Roman" w:hAnsi="Times New Roman" w:cs="Times New Roman"/>
-          <w:position w:val="-86"/>
+          <w:position w:val="-12"/>
           <w:sz w:val="18"/>
           <w:szCs w:val="18"/>
           <w:lang w:eastAsia="ru-RU"/>
         </w:rPr>
-        <w:object w:dxaOrig="5300" w:dyaOrig="1880">
-          <v:shape id="_x0000_i1028" type="#_x0000_t75" style="width:264.75pt;height:93.75pt" o:ole="">
+        <w:object w:dxaOrig="4959" w:dyaOrig="380">
+          <v:shape id="_x0000_i1030" type="#_x0000_t75" style="width:247.95pt;height:18.8pt" o:ole="">
             <v:imagedata r:id="rId17" o:title=""/>
           </v:shape>
-          <o:OLEObject Type="Embed" ProgID="Equation.3" ShapeID="_x0000_i1028" DrawAspect="Content" ObjectID="_1426355272" r:id="rId18"/>
+          <o:OLEObject Type="Embed" ProgID="Equation.3" ShapeID="_x0000_i1030" DrawAspect="Content" ObjectID="_1427050749" r:id="rId18"/>
         </w:object>
       </w:r>
     </w:p>
@@ -8165,6 +9221,7 @@
           <w:szCs w:val="18"/>
           <w:lang w:val="ru-RU" w:eastAsia="ru-RU"/>
         </w:rPr>
+        <w:lastRenderedPageBreak/>
         <w:t xml:space="preserve">После этого секреты вместе с их номером, числом и степенью многочлена  передаются сторонам. Случайные коэффициенты удаляются. Теперь любые участники, зная координаты </w:t>
       </w:r>
       <w:r>
@@ -8275,10 +9332,10 @@
           <w:lang w:eastAsia="ru-RU"/>
         </w:rPr>
         <w:object w:dxaOrig="2400" w:dyaOrig="540">
-          <v:shape id="_x0000_i1029" type="#_x0000_t75" style="width:120pt;height:27pt" o:ole="">
+          <v:shape id="_x0000_i1031" type="#_x0000_t75" style="width:120.2pt;height:26.9pt" o:ole="">
             <v:imagedata r:id="rId20" o:title=""/>
           </v:shape>
-          <o:OLEObject Type="Embed" ProgID="Equation.3" ShapeID="_x0000_i1029" DrawAspect="Content" ObjectID="_1426355273" r:id="rId21"/>
+          <o:OLEObject Type="Embed" ProgID="Equation.3" ShapeID="_x0000_i1031" DrawAspect="Content" ObjectID="_1427050750" r:id="rId21"/>
         </w:object>
       </w:r>
     </w:p>
@@ -8302,10 +9359,10 @@
           <w:lang w:eastAsia="ru-RU"/>
         </w:rPr>
         <w:object w:dxaOrig="2439" w:dyaOrig="740">
-          <v:shape id="_x0000_i1030" type="#_x0000_t75" style="width:122.25pt;height:36.75pt" o:ole="">
+          <v:shape id="_x0000_i1032" type="#_x0000_t75" style="width:122.1pt;height:36.95pt" o:ole="">
             <v:imagedata r:id="rId22" o:title=""/>
           </v:shape>
-          <o:OLEObject Type="Embed" ProgID="Equation.3" ShapeID="_x0000_i1030" DrawAspect="Content" ObjectID="_1426355274" r:id="rId23"/>
+          <o:OLEObject Type="Embed" ProgID="Equation.3" ShapeID="_x0000_i1032" DrawAspect="Content" ObjectID="_1427050751" r:id="rId23"/>
         </w:object>
       </w:r>
     </w:p>
@@ -8601,7 +9658,6 @@
           <w:sz w:val="18"/>
           <w:szCs w:val="18"/>
         </w:rPr>
-        <w:lastRenderedPageBreak/>
         <w:t xml:space="preserve">Основной целью проводимого вычислительного эксперимента, являются: исследование влияния многоканальности на работу </w:t>
       </w:r>
       <w:r>
@@ -9015,6 +10071,61 @@
       <w:r>
         <w:rPr>
           <w:rFonts w:ascii="Times New Roman" w:hAnsi="Times New Roman" w:cs="Times New Roman"/>
+          <w:sz w:val="18"/>
+          <w:szCs w:val="18"/>
+          <w:lang w:val="ru-RU"/>
+        </w:rPr>
+        <w:lastRenderedPageBreak/>
+        <w:t>Как видно из рисунка 4, время ожидании задачи растет вместе с ростом длины входной очереди, это объясняется тем, что увеличивается время простоя в входной очереди и большей загрузкой узлов. При достижении полной загрузки, система отбрасывает новые входящие задачи, поскольку при приеме большего количества задач, система не сможет удовлетворять требованиям систем реального времени.</w:t>
+      </w:r>
+    </w:p>
+    <w:p>
+      <w:pPr>
+        <w:ind w:firstLine="357"/>
+        <w:jc w:val="both"/>
+        <w:rPr>
+          <w:rFonts w:ascii="Times New Roman" w:hAnsi="Times New Roman" w:cs="Times New Roman"/>
+          <w:sz w:val="18"/>
+          <w:szCs w:val="18"/>
+          <w:lang w:val="ru-RU"/>
+        </w:rPr>
+      </w:pPr>
+      <w:r>
+        <w:rPr>
+          <w:rFonts w:ascii="Times New Roman" w:hAnsi="Times New Roman" w:cs="Times New Roman"/>
+          <w:sz w:val="18"/>
+          <w:szCs w:val="18"/>
+          <w:lang w:val="ru-RU"/>
+        </w:rPr>
+        <w:t>Минимальное время ожидания, равно времени выполнения задачи.</w:t>
+      </w:r>
+    </w:p>
+    <w:p>
+      <w:pPr>
+        <w:ind w:firstLine="357"/>
+        <w:jc w:val="both"/>
+        <w:rPr>
+          <w:rFonts w:ascii="Times New Roman" w:hAnsi="Times New Roman" w:cs="Times New Roman"/>
+          <w:sz w:val="18"/>
+          <w:szCs w:val="18"/>
+          <w:lang w:val="ru-RU"/>
+        </w:rPr>
+      </w:pPr>
+    </w:p>
+    <w:p>
+      <w:pPr>
+        <w:ind w:firstLine="357"/>
+        <w:jc w:val="both"/>
+        <w:rPr>
+          <w:rFonts w:ascii="Times New Roman" w:hAnsi="Times New Roman" w:cs="Times New Roman"/>
+          <w:sz w:val="18"/>
+          <w:szCs w:val="18"/>
+          <w:lang w:val="ru-RU"/>
+        </w:rPr>
+      </w:pPr>
+      <w:r>
+        <w:rPr>
+          <w:rFonts w:ascii="Times New Roman" w:hAnsi="Times New Roman" w:cs="Times New Roman"/>
           <w:noProof/>
           <w:sz w:val="18"/>
           <w:szCs w:val="18"/>
@@ -9121,7 +10232,36 @@
           <w:szCs w:val="18"/>
           <w:lang w:val="ru-RU"/>
         </w:rPr>
-        <w:lastRenderedPageBreak/>
+        <w:t>На рисунке 5 видно, что при увеличении количества задач во входной очереди, загрузка системы растет и когда наступает 100 процентная загрузка</w:t>
+      </w:r>
+      <w:r>
+        <w:rPr>
+          <w:rFonts w:ascii="Times New Roman" w:hAnsi="Times New Roman" w:cs="Times New Roman"/>
+          <w:sz w:val="18"/>
+          <w:szCs w:val="18"/>
+          <w:lang w:val="ru-RU"/>
+        </w:rPr>
+        <w:t>, задачи в систему не поступают. За счет отброса задач при достижении системы пиковой нагрузки, обеспечиваются требования реального времени.</w:t>
+      </w:r>
+    </w:p>
+    <w:p>
+      <w:pPr>
+        <w:ind w:firstLine="357"/>
+        <w:jc w:val="both"/>
+        <w:rPr>
+          <w:rFonts w:ascii="Times New Roman" w:hAnsi="Times New Roman" w:cs="Times New Roman"/>
+          <w:sz w:val="18"/>
+          <w:szCs w:val="18"/>
+          <w:lang w:val="ru-RU"/>
+        </w:rPr>
+      </w:pPr>
+      <w:r>
+        <w:rPr>
+          <w:rFonts w:ascii="Times New Roman" w:hAnsi="Times New Roman" w:cs="Times New Roman"/>
+          <w:sz w:val="18"/>
+          <w:szCs w:val="18"/>
+          <w:lang w:val="ru-RU"/>
+        </w:rPr>
         <w:br/>
       </w:r>
       <w:r>
@@ -9134,9 +10274,9 @@
         </w:rPr>
         <w:drawing>
           <wp:inline distT="0" distB="0" distL="0" distR="0">
-            <wp:extent cx="5581650" cy="3105517"/>
+            <wp:extent cx="5530961" cy="3047601"/>
             <wp:effectExtent l="19050" t="0" r="0" b="0"/>
-            <wp:docPr id="10" name="Рисунок 12"/>
+            <wp:docPr id="15" name="Рисунок 15"/>
             <wp:cNvGraphicFramePr>
               <a:graphicFrameLocks xmlns:a="http://schemas.openxmlformats.org/drawingml/2006/main" noChangeAspect="1"/>
             </wp:cNvGraphicFramePr>
@@ -9144,7 +10284,7 @@
               <a:graphicData uri="http://schemas.openxmlformats.org/drawingml/2006/picture">
                 <pic:pic xmlns:pic="http://schemas.openxmlformats.org/drawingml/2006/picture">
                   <pic:nvPicPr>
-                    <pic:cNvPr id="0" name="Picture 12"/>
+                    <pic:cNvPr id="0" name="Picture 15"/>
                     <pic:cNvPicPr>
                       <a:picLocks noChangeAspect="1" noChangeArrowheads="1"/>
                     </pic:cNvPicPr>
@@ -9153,7 +10293,7 @@
                     <a:blip r:embed="rId26">
                       <a:grayscl/>
                     </a:blip>
-                    <a:srcRect l="1471" t="29298" r="28971" b="8706"/>
+                    <a:srcRect t="28698" r="29119" b="8830"/>
                     <a:stretch>
                       <a:fillRect/>
                     </a:stretch>
@@ -9161,7 +10301,7 @@
                   <pic:spPr bwMode="auto">
                     <a:xfrm>
                       <a:off x="0" y="0"/>
-                      <a:ext cx="5581650" cy="3105517"/>
+                      <a:ext cx="5530965" cy="3047603"/>
                     </a:xfrm>
                     <a:prstGeom prst="rect">
                       <a:avLst/>
@@ -9234,11 +10374,81 @@
       <w:r>
         <w:rPr>
           <w:rFonts w:ascii="Times New Roman" w:hAnsi="Times New Roman" w:cs="Times New Roman"/>
+          <w:sz w:val="18"/>
+          <w:szCs w:val="18"/>
+          <w:lang w:val="ru-RU"/>
+        </w:rPr>
+        <w:t>Из графика 6 видно, что з</w:t>
+      </w:r>
+      <w:r>
+        <w:rPr>
+          <w:rFonts w:ascii="Times New Roman" w:hAnsi="Times New Roman" w:cs="Times New Roman"/>
+          <w:sz w:val="18"/>
+          <w:szCs w:val="18"/>
+          <w:lang w:val="ru-RU"/>
+        </w:rPr>
+        <w:t>адачи с более высоким приоритетом проводят времени в ожидании меньше чем задач</w:t>
+      </w:r>
+      <w:r>
+        <w:rPr>
+          <w:rFonts w:ascii="Times New Roman" w:hAnsi="Times New Roman" w:cs="Times New Roman"/>
+          <w:sz w:val="18"/>
+          <w:szCs w:val="18"/>
+          <w:lang w:val="ru-RU"/>
+        </w:rPr>
+        <w:t>и с низким приоритетом</w:t>
+      </w:r>
+      <w:r>
+        <w:rPr>
+          <w:rFonts w:ascii="Times New Roman" w:hAnsi="Times New Roman" w:cs="Times New Roman"/>
+          <w:sz w:val="18"/>
+          <w:szCs w:val="18"/>
+          <w:lang w:val="ru-RU"/>
+        </w:rPr>
+        <w:t>.</w:t>
+      </w:r>
+      <w:r>
+        <w:rPr>
+          <w:rFonts w:ascii="Times New Roman" w:hAnsi="Times New Roman" w:cs="Times New Roman"/>
+          <w:sz w:val="18"/>
+          <w:szCs w:val="18"/>
+          <w:lang w:val="ru-RU"/>
+        </w:rPr>
+        <w:t xml:space="preserve"> Чем выше загрузка системы, тем выше время ожидания для низкоприоритетных задач.</w:t>
+      </w:r>
+    </w:p>
+    <w:p>
+      <w:pPr>
+        <w:ind w:firstLine="357"/>
+        <w:jc w:val="both"/>
+        <w:rPr>
+          <w:rFonts w:ascii="Times New Roman" w:hAnsi="Times New Roman" w:cs="Times New Roman"/>
+          <w:sz w:val="18"/>
+          <w:szCs w:val="18"/>
+          <w:lang w:val="ru-RU"/>
+        </w:rPr>
+      </w:pPr>
+    </w:p>
+    <w:p>
+      <w:pPr>
+        <w:ind w:firstLine="357"/>
+        <w:jc w:val="both"/>
+        <w:rPr>
+          <w:rFonts w:ascii="Times New Roman" w:hAnsi="Times New Roman" w:cs="Times New Roman"/>
+          <w:sz w:val="18"/>
+          <w:szCs w:val="18"/>
+          <w:lang w:val="ru-RU"/>
+        </w:rPr>
+      </w:pPr>
+      <w:r>
+        <w:rPr>
+          <w:rFonts w:ascii="Times New Roman" w:hAnsi="Times New Roman" w:cs="Times New Roman"/>
           <w:noProof/>
           <w:sz w:val="18"/>
           <w:szCs w:val="18"/>
           <w:lang w:val="ru-RU" w:eastAsia="ru-RU"/>
         </w:rPr>
+        <w:lastRenderedPageBreak/>
         <w:drawing>
           <wp:inline distT="0" distB="0" distL="0" distR="0">
             <wp:extent cx="5362575" cy="2799580"/>
@@ -9300,6 +10510,72 @@
       <w:r>
         <w:rPr>
           <w:rFonts w:ascii="Times New Roman" w:hAnsi="Times New Roman" w:cs="Times New Roman"/>
+          <w:noProof/>
+          <w:sz w:val="18"/>
+          <w:szCs w:val="18"/>
+          <w:lang w:val="ru-RU" w:eastAsia="ru-RU"/>
+        </w:rPr>
+        <w:drawing>
+          <wp:inline distT="0" distB="0" distL="0" distR="0">
+            <wp:extent cx="5394400" cy="2798859"/>
+            <wp:effectExtent l="19050" t="0" r="0" b="0"/>
+            <wp:docPr id="18" name="Рисунок 18"/>
+            <wp:cNvGraphicFramePr>
+              <a:graphicFrameLocks xmlns:a="http://schemas.openxmlformats.org/drawingml/2006/main" noChangeAspect="1"/>
+            </wp:cNvGraphicFramePr>
+            <a:graphic xmlns:a="http://schemas.openxmlformats.org/drawingml/2006/main">
+              <a:graphicData uri="http://schemas.openxmlformats.org/drawingml/2006/picture">
+                <pic:pic xmlns:pic="http://schemas.openxmlformats.org/drawingml/2006/picture">
+                  <pic:nvPicPr>
+                    <pic:cNvPr id="0" name="Picture 18"/>
+                    <pic:cNvPicPr>
+                      <a:picLocks noChangeAspect="1" noChangeArrowheads="1"/>
+                    </pic:cNvPicPr>
+                  </pic:nvPicPr>
+                  <pic:blipFill>
+                    <a:blip r:embed="rId28"/>
+                    <a:srcRect t="28918" r="28981" b="12141"/>
+                    <a:stretch>
+                      <a:fillRect/>
+                    </a:stretch>
+                  </pic:blipFill>
+                  <pic:spPr bwMode="auto">
+                    <a:xfrm>
+                      <a:off x="0" y="0"/>
+                      <a:ext cx="5394400" cy="2798859"/>
+                    </a:xfrm>
+                    <a:prstGeom prst="rect">
+                      <a:avLst/>
+                    </a:prstGeom>
+                    <a:noFill/>
+                    <a:ln w="9525">
+                      <a:noFill/>
+                      <a:miter lim="800000"/>
+                      <a:headEnd/>
+                      <a:tailEnd/>
+                    </a:ln>
+                  </pic:spPr>
+                </pic:pic>
+              </a:graphicData>
+            </a:graphic>
+          </wp:inline>
+        </w:drawing>
+      </w:r>
+    </w:p>
+    <w:p>
+      <w:pPr>
+        <w:ind w:firstLine="357"/>
+        <w:jc w:val="both"/>
+        <w:rPr>
+          <w:rFonts w:ascii="Times New Roman" w:hAnsi="Times New Roman" w:cs="Times New Roman"/>
+          <w:sz w:val="18"/>
+          <w:szCs w:val="18"/>
+          <w:lang w:val="ru-RU"/>
+        </w:rPr>
+      </w:pPr>
+      <w:r>
+        <w:rPr>
+          <w:rFonts w:ascii="Times New Roman" w:hAnsi="Times New Roman" w:cs="Times New Roman"/>
           <w:sz w:val="18"/>
           <w:szCs w:val="18"/>
           <w:lang w:val="ru-RU"/>
@@ -9343,7 +10619,36 @@
           <w:szCs w:val="18"/>
           <w:lang w:val="ru-RU"/>
         </w:rPr>
-        <w:t>Как видно из рисунка</w:t>
+        <w:t>Моделирование входного потока заявок проводилось сложением 100 потоков Эрланга, на выходе получается поток Эрланга, поскольку в обращении клиентов наблюдается периодичность, моделирование входной очереди также проводится с периодом.</w:t>
+      </w:r>
+    </w:p>
+    <w:p>
+      <w:pPr>
+        <w:ind w:firstLine="357"/>
+        <w:jc w:val="both"/>
+        <w:rPr>
+          <w:rFonts w:ascii="Times New Roman" w:hAnsi="Times New Roman" w:cs="Times New Roman"/>
+          <w:sz w:val="18"/>
+          <w:szCs w:val="18"/>
+          <w:lang w:val="ru-RU"/>
+        </w:rPr>
+      </w:pPr>
+      <w:r>
+        <w:rPr>
+          <w:rFonts w:ascii="Times New Roman" w:hAnsi="Times New Roman" w:cs="Times New Roman"/>
+          <w:sz w:val="18"/>
+          <w:szCs w:val="18"/>
+          <w:lang w:val="ru-RU"/>
+        </w:rPr>
+        <w:t xml:space="preserve">Созданная модель </w:t>
+      </w:r>
+      <w:r>
+        <w:rPr>
+          <w:rFonts w:ascii="Times New Roman" w:hAnsi="Times New Roman" w:cs="Times New Roman"/>
+          <w:sz w:val="18"/>
+          <w:szCs w:val="18"/>
+        </w:rPr>
+        <w:t>Private</w:t>
       </w:r>
       <w:r>
         <w:rPr>
@@ -9359,182 +10664,6 @@
           <w:rFonts w:ascii="Times New Roman" w:hAnsi="Times New Roman" w:cs="Times New Roman"/>
           <w:sz w:val="18"/>
           <w:szCs w:val="18"/>
-          <w:lang w:val="ru-RU"/>
-        </w:rPr>
-        <w:t>4</w:t>
-      </w:r>
-      <w:r>
-        <w:rPr>
-          <w:rFonts w:ascii="Times New Roman" w:hAnsi="Times New Roman" w:cs="Times New Roman"/>
-          <w:sz w:val="18"/>
-          <w:szCs w:val="18"/>
-          <w:lang w:val="ru-RU"/>
-        </w:rPr>
-        <w:t>, время ожидании задачи растет вместе с ростом длины входной очереди, это объясняется тем, что увеличивается время простоя в входной очереди и большей загрузкой узлов. При достижении полной загрузки, система отбрасывает новые входящие задачи, поскольку при приеме большего количества задач, система не сможет удовлетворять требованиям систем реального времени.</w:t>
-      </w:r>
-    </w:p>
-    <w:p>
-      <w:pPr>
-        <w:ind w:firstLine="357"/>
-        <w:jc w:val="both"/>
-        <w:rPr>
-          <w:rFonts w:ascii="Times New Roman" w:hAnsi="Times New Roman" w:cs="Times New Roman"/>
-          <w:sz w:val="18"/>
-          <w:szCs w:val="18"/>
-          <w:lang w:val="ru-RU"/>
-        </w:rPr>
-      </w:pPr>
-      <w:r>
-        <w:rPr>
-          <w:rFonts w:ascii="Times New Roman" w:hAnsi="Times New Roman" w:cs="Times New Roman"/>
-          <w:sz w:val="18"/>
-          <w:szCs w:val="18"/>
-          <w:lang w:val="ru-RU"/>
-        </w:rPr>
-        <w:t>Минимальное время ожидания, равно времени выполнения задачи.</w:t>
-      </w:r>
-    </w:p>
-    <w:p>
-      <w:pPr>
-        <w:ind w:firstLine="357"/>
-        <w:jc w:val="both"/>
-        <w:rPr>
-          <w:rFonts w:ascii="Times New Roman" w:hAnsi="Times New Roman" w:cs="Times New Roman"/>
-          <w:sz w:val="18"/>
-          <w:szCs w:val="18"/>
-          <w:lang w:val="ru-RU"/>
-        </w:rPr>
-      </w:pPr>
-      <w:r>
-        <w:rPr>
-          <w:rFonts w:ascii="Times New Roman" w:hAnsi="Times New Roman" w:cs="Times New Roman"/>
-          <w:sz w:val="18"/>
-          <w:szCs w:val="18"/>
-          <w:lang w:val="ru-RU"/>
-        </w:rPr>
-        <w:t xml:space="preserve">На рисунке </w:t>
-      </w:r>
-      <w:r>
-        <w:rPr>
-          <w:rFonts w:ascii="Times New Roman" w:hAnsi="Times New Roman" w:cs="Times New Roman"/>
-          <w:sz w:val="18"/>
-          <w:szCs w:val="18"/>
-          <w:lang w:val="ru-RU"/>
-        </w:rPr>
-        <w:t>5</w:t>
-      </w:r>
-      <w:r>
-        <w:rPr>
-          <w:rFonts w:ascii="Times New Roman" w:hAnsi="Times New Roman" w:cs="Times New Roman"/>
-          <w:sz w:val="18"/>
-          <w:szCs w:val="18"/>
-          <w:lang w:val="ru-RU"/>
-        </w:rPr>
-        <w:t xml:space="preserve"> видно, что при увеличении количества задач во входной очереди, загрузка системы растет и когда наступает 100 процентная загрузка, задачи в систему не поступают.</w:t>
-      </w:r>
-    </w:p>
-    <w:p>
-      <w:pPr>
-        <w:ind w:firstLine="357"/>
-        <w:jc w:val="both"/>
-        <w:rPr>
-          <w:rFonts w:ascii="Times New Roman" w:hAnsi="Times New Roman" w:cs="Times New Roman"/>
-          <w:sz w:val="18"/>
-          <w:szCs w:val="18"/>
-          <w:lang w:val="ru-RU"/>
-        </w:rPr>
-      </w:pPr>
-      <w:r>
-        <w:rPr>
-          <w:rFonts w:ascii="Times New Roman" w:hAnsi="Times New Roman" w:cs="Times New Roman"/>
-          <w:sz w:val="18"/>
-          <w:szCs w:val="18"/>
-          <w:lang w:val="ru-RU"/>
-        </w:rPr>
-        <w:t xml:space="preserve">Задачи с более высоким приоритетом проводят времени в ожидании меньше чем задачи с низким приоритетом, рисунок </w:t>
-      </w:r>
-      <w:r>
-        <w:rPr>
-          <w:rFonts w:ascii="Times New Roman" w:hAnsi="Times New Roman" w:cs="Times New Roman"/>
-          <w:sz w:val="18"/>
-          <w:szCs w:val="18"/>
-          <w:lang w:val="ru-RU"/>
-        </w:rPr>
-        <w:t>6</w:t>
-      </w:r>
-      <w:r>
-        <w:rPr>
-          <w:rFonts w:ascii="Times New Roman" w:hAnsi="Times New Roman" w:cs="Times New Roman"/>
-          <w:sz w:val="18"/>
-          <w:szCs w:val="18"/>
-          <w:lang w:val="ru-RU"/>
-        </w:rPr>
-        <w:t>.</w:t>
-      </w:r>
-    </w:p>
-    <w:p>
-      <w:pPr>
-        <w:ind w:firstLine="357"/>
-        <w:jc w:val="both"/>
-        <w:rPr>
-          <w:rFonts w:ascii="Times New Roman" w:hAnsi="Times New Roman" w:cs="Times New Roman"/>
-          <w:sz w:val="18"/>
-          <w:szCs w:val="18"/>
-          <w:lang w:val="ru-RU"/>
-        </w:rPr>
-      </w:pPr>
-      <w:r>
-        <w:rPr>
-          <w:rFonts w:ascii="Times New Roman" w:hAnsi="Times New Roman" w:cs="Times New Roman"/>
-          <w:sz w:val="18"/>
-          <w:szCs w:val="18"/>
-          <w:lang w:val="ru-RU"/>
-        </w:rPr>
-        <w:t>Моделирование входного потока заявок проводилось сложением 100 потоков Эрланга, на выходе получается поток Эрланга, поскольку в обращении клиентов наблюдается периодичность, моделирование входной очереди также проводится с периодом.</w:t>
-      </w:r>
-    </w:p>
-    <w:p>
-      <w:pPr>
-        <w:ind w:firstLine="357"/>
-        <w:jc w:val="both"/>
-        <w:rPr>
-          <w:rFonts w:ascii="Times New Roman" w:hAnsi="Times New Roman" w:cs="Times New Roman"/>
-          <w:sz w:val="18"/>
-          <w:szCs w:val="18"/>
-          <w:lang w:val="ru-RU"/>
-        </w:rPr>
-      </w:pPr>
-      <w:r>
-        <w:rPr>
-          <w:rFonts w:ascii="Times New Roman" w:hAnsi="Times New Roman" w:cs="Times New Roman"/>
-          <w:sz w:val="18"/>
-          <w:szCs w:val="18"/>
-          <w:lang w:val="ru-RU"/>
-        </w:rPr>
-        <w:t xml:space="preserve">Созданная модель </w:t>
-      </w:r>
-      <w:r>
-        <w:rPr>
-          <w:rFonts w:ascii="Times New Roman" w:hAnsi="Times New Roman" w:cs="Times New Roman"/>
-          <w:sz w:val="18"/>
-          <w:szCs w:val="18"/>
-        </w:rPr>
-        <w:t>Private</w:t>
-      </w:r>
-      <w:r>
-        <w:rPr>
-          <w:rFonts w:ascii="Times New Roman" w:hAnsi="Times New Roman" w:cs="Times New Roman"/>
-          <w:sz w:val="18"/>
-          <w:szCs w:val="18"/>
-          <w:lang w:val="ru-RU"/>
-        </w:rPr>
-        <w:t xml:space="preserve"> </w:t>
-      </w:r>
-      <w:r>
-        <w:rPr>
-          <w:rFonts w:ascii="Times New Roman" w:hAnsi="Times New Roman" w:cs="Times New Roman"/>
-          <w:sz w:val="18"/>
-          <w:szCs w:val="18"/>
         </w:rPr>
         <w:t>Cloud</w:t>
       </w:r>
@@ -9556,7 +10685,7 @@
         </w:rPr>
         <w:t xml:space="preserve">по адресу  </w:t>
       </w:r>
-      <w:hyperlink r:id="rId28" w:history="1">
+      <w:hyperlink r:id="rId29" w:history="1">
         <w:r>
           <w:rPr>
             <w:rStyle w:val="a6"/>
@@ -9676,17 +10805,7 @@
           <w:szCs w:val="18"/>
           <w:lang w:val="ru-RU"/>
         </w:rPr>
-        <w:t xml:space="preserve">loud системе реального времени.  Модуль, использующий этот алгоритм, выполняет функции распределения задач и балансировки нагрузки. Алгоритм позволяет задавать уровень безопасности и задача </w:t>
-      </w:r>
-      <w:r>
-        <w:rPr>
-          <w:rFonts w:ascii="Times New Roman" w:hAnsi="Times New Roman" w:cs="Times New Roman"/>
-          <w:sz w:val="18"/>
-          <w:szCs w:val="18"/>
-          <w:lang w:val="ru-RU"/>
-        </w:rPr>
-        <w:lastRenderedPageBreak/>
-        <w:t xml:space="preserve">будет выполнятся только на машинах, которые имеют уровень безопасности не ниже указанного. Это позволяет обезопасить данные в момент выполнения задачи.  </w:t>
+        <w:t xml:space="preserve">loud системе реального времени.  Модуль, использующий этот алгоритм, выполняет функции распределения задач и балансировки нагрузки. Алгоритм позволяет задавать уровень безопасности и задача будет выполнятся только на машинах, которые имеют уровень безопасности не ниже указанного. Это позволяет обезопасить данные в момент выполнения задачи.  </w:t>
       </w:r>
     </w:p>
     <w:p>
@@ -9894,7 +11013,7 @@
         </w:rPr>
         <w:t>Technology</w:t>
       </w:r>
-      <w:hyperlink r:id="rId29" w:history="1">
+      <w:hyperlink r:id="rId30" w:history="1">
         <w:r>
           <w:rPr>
             <w:rStyle w:val="a6"/>
@@ -10020,7 +11139,7 @@
         </w:rPr>
         <w:t>2.</w:t>
       </w:r>
-      <w:hyperlink r:id="rId30" w:history="1">
+      <w:hyperlink r:id="rId31" w:history="1">
         <w:r>
           <w:rPr>
             <w:rFonts w:ascii="Times New Roman" w:hAnsi="Times New Roman" w:cs="Times New Roman"/>
@@ -10039,7 +11158,7 @@
         </w:rPr>
         <w:t xml:space="preserve"> </w:t>
       </w:r>
-      <w:hyperlink r:id="rId31" w:history="1">
+      <w:hyperlink r:id="rId32" w:history="1">
         <w:r>
           <w:rPr>
             <w:rStyle w:val="a6"/>
@@ -10086,7 +11205,7 @@
         </w:rPr>
         <w:t xml:space="preserve"> </w:t>
       </w:r>
-      <w:hyperlink r:id="rId32" w:history="1">
+      <w:hyperlink r:id="rId33" w:history="1">
         <w:r>
           <w:rPr>
             <w:rStyle w:val="a6"/>
@@ -10133,7 +11252,7 @@
         </w:rPr>
         <w:t xml:space="preserve"> </w:t>
       </w:r>
-      <w:hyperlink r:id="rId33" w:history="1">
+      <w:hyperlink r:id="rId34" w:history="1">
         <w:r>
           <w:rPr>
             <w:rStyle w:val="a6"/>
@@ -10259,12 +11378,12 @@
       </w:pPr>
     </w:p>
     <w:sectPr>
-      <w:headerReference w:type="even" r:id="rId34"/>
-      <w:headerReference w:type="default" r:id="rId35"/>
-      <w:footerReference w:type="even" r:id="rId36"/>
-      <w:footerReference w:type="default" r:id="rId37"/>
-      <w:headerReference w:type="first" r:id="rId38"/>
-      <w:footerReference w:type="first" r:id="rId39"/>
+      <w:headerReference w:type="even" r:id="rId35"/>
+      <w:headerReference w:type="default" r:id="rId36"/>
+      <w:footerReference w:type="even" r:id="rId37"/>
+      <w:footerReference w:type="default" r:id="rId38"/>
+      <w:headerReference w:type="first" r:id="rId39"/>
+      <w:footerReference w:type="first" r:id="rId40"/>
       <w:pgSz w:w="11906" w:h="16838"/>
       <w:pgMar w:top="1418" w:right="1418" w:bottom="1418" w:left="1418" w:header="709" w:footer="709" w:gutter="0"/>
       <w:cols w:space="708"/>

</xml_diff>